<commit_message>
updated sup material with protein entries example
</commit_message>
<xml_diff>
--- a/Supplementary/Supplementary Material.docx
+++ b/Supplementary/Supplementary Material.docx
@@ -1,6 +1,6 @@
 
 <file path=word/document.xml><?xml version="1.0" encoding="utf-8"?>
-<w:document xmlns:wpc="http://schemas.microsoft.com/office/word/2010/wordprocessingCanvas" xmlns:cx="http://schemas.microsoft.com/office/drawing/2014/chartex" xmlns:cx1="http://schemas.microsoft.com/office/drawing/2015/9/8/chartex" xmlns:cx2="http://schemas.microsoft.com/office/drawing/2015/10/21/chartex" xmlns:cx3="http://schemas.microsoft.com/office/drawing/2016/5/9/chartex" xmlns:cx4="http://schemas.microsoft.com/office/drawing/2016/5/10/chartex" xmlns:cx5="http://schemas.microsoft.com/office/drawing/2016/5/11/chartex" xmlns:cx6="http://schemas.microsoft.com/office/drawing/2016/5/12/chartex" xmlns:cx7="http://schemas.microsoft.com/office/drawing/2016/5/13/chartex" xmlns:cx8="http://schemas.microsoft.com/office/drawing/2016/5/14/chartex" xmlns:mc="http://schemas.openxmlformats.org/markup-compatibility/2006" xmlns:aink="http://schemas.microsoft.com/office/drawing/2016/ink" xmlns:am3d="http://schemas.microsoft.com/office/drawing/2017/model3d" xmlns:o="urn:schemas-microsoft-com:office:office" xmlns:r="http://schemas.openxmlformats.org/officeDocument/2006/relationships" xmlns:m="http://schemas.openxmlformats.org/officeDocument/2006/math" xmlns:v="urn:schemas-microsoft-com:vml" xmlns:wp14="http://schemas.microsoft.com/office/word/2010/wordprocessingDrawing" xmlns:wp="http://schemas.openxmlformats.org/drawingml/2006/wordprocessingDrawing" xmlns:w10="urn:schemas-microsoft-com:office:word" xmlns:w="http://schemas.openxmlformats.org/wordprocessingml/2006/main" xmlns:w14="http://schemas.microsoft.com/office/word/2010/wordml" xmlns:w15="http://schemas.microsoft.com/office/word/2012/wordml" xmlns:w16cid="http://schemas.microsoft.com/office/word/2016/wordml/cid" xmlns:w16se="http://schemas.microsoft.com/office/word/2015/wordml/symex" xmlns:wpg="http://schemas.microsoft.com/office/word/2010/wordprocessingGroup" xmlns:wpi="http://schemas.microsoft.com/office/word/2010/wordprocessingInk" xmlns:wne="http://schemas.microsoft.com/office/word/2006/wordml" xmlns:wps="http://schemas.microsoft.com/office/word/2010/wordprocessingShape" mc:Ignorable="w14 w15 w16se w16cid wp14">
+<w:document xmlns:wpc="http://schemas.microsoft.com/office/word/2010/wordprocessingCanvas" xmlns:mo="http://schemas.microsoft.com/office/mac/office/2008/main" xmlns:mc="http://schemas.openxmlformats.org/markup-compatibility/2006" xmlns:mv="urn:schemas-microsoft-com:mac:vml" xmlns:o="urn:schemas-microsoft-com:office:office" xmlns:r="http://schemas.openxmlformats.org/officeDocument/2006/relationships" xmlns:m="http://schemas.openxmlformats.org/officeDocument/2006/math" xmlns:v="urn:schemas-microsoft-com:vml" xmlns:wp14="http://schemas.microsoft.com/office/word/2010/wordprocessingDrawing" xmlns:wp="http://schemas.openxmlformats.org/drawingml/2006/wordprocessingDrawing" xmlns:w10="urn:schemas-microsoft-com:office:word" xmlns:w="http://schemas.openxmlformats.org/wordprocessingml/2006/main" xmlns:w14="http://schemas.microsoft.com/office/word/2010/wordml" xmlns:w15="http://schemas.microsoft.com/office/word/2012/wordml" xmlns:wpg="http://schemas.microsoft.com/office/word/2010/wordprocessingGroup" xmlns:wpi="http://schemas.microsoft.com/office/word/2010/wordprocessingInk" xmlns:wne="http://schemas.microsoft.com/office/word/2006/wordml" xmlns:wps="http://schemas.microsoft.com/office/word/2010/wordprocessingShape" mc:Ignorable="w14 w15 wp14">
   <w:body>
     <w:p>
       <w:pPr>
@@ -13,6 +13,474 @@
         <w:rPr>
           <w:lang w:val="en-US"/>
         </w:rPr>
+        <w:t xml:space="preserve">Example </w:t>
+      </w:r>
+      <w:r>
+        <w:rPr>
+          <w:lang w:val="en-US"/>
+        </w:rPr>
+        <w:t xml:space="preserve">that </w:t>
+      </w:r>
+      <w:r>
+        <w:rPr>
+          <w:lang w:val="en-US"/>
+        </w:rPr>
+        <w:t>compar</w:t>
+      </w:r>
+      <w:r>
+        <w:rPr>
+          <w:lang w:val="en-US"/>
+        </w:rPr>
+        <w:t>es the</w:t>
+      </w:r>
+      <w:bookmarkStart w:id="0" w:name="_GoBack"/>
+      <w:bookmarkEnd w:id="0"/>
+      <w:r>
+        <w:rPr>
+          <w:lang w:val="en-US"/>
+        </w:rPr>
+        <w:t xml:space="preserve"> number of </w:t>
+      </w:r>
+      <w:r>
+        <w:rPr>
+          <w:lang w:val="en-US"/>
+        </w:rPr>
+        <w:t xml:space="preserve">UniProt </w:t>
+      </w:r>
+      <w:r>
+        <w:rPr>
+          <w:lang w:val="en-US"/>
+        </w:rPr>
+        <w:t xml:space="preserve">protein entries </w:t>
+      </w:r>
+      <w:r>
+        <w:rPr>
+          <w:lang w:val="en-US"/>
+        </w:rPr>
+        <w:t>between the</w:t>
+      </w:r>
+      <w:r>
+        <w:rPr>
+          <w:lang w:val="en-US"/>
+        </w:rPr>
+        <w:t xml:space="preserve"> </w:t>
+      </w:r>
+      <w:r>
+        <w:rPr>
+          <w:lang w:val="en-US"/>
+        </w:rPr>
+        <w:t>Linked L</w:t>
+      </w:r>
+      <w:r>
+        <w:rPr>
+          <w:lang w:val="en-US"/>
+        </w:rPr>
+        <w:t xml:space="preserve">ife </w:t>
+      </w:r>
+      <w:r>
+        <w:rPr>
+          <w:lang w:val="en-US"/>
+        </w:rPr>
+        <w:t>D</w:t>
+      </w:r>
+      <w:r>
+        <w:rPr>
+          <w:lang w:val="en-US"/>
+        </w:rPr>
+        <w:t xml:space="preserve">ata </w:t>
+      </w:r>
+      <w:r>
+        <w:rPr>
+          <w:lang w:val="en-US"/>
+        </w:rPr>
+        <w:t xml:space="preserve">and </w:t>
+      </w:r>
+      <w:r>
+        <w:rPr>
+          <w:lang w:val="en-US"/>
+        </w:rPr>
+        <w:t xml:space="preserve">UniProt </w:t>
+      </w:r>
+      <w:r>
+        <w:rPr>
+          <w:lang w:val="en-US"/>
+        </w:rPr>
+        <w:t>RDF stores</w:t>
+      </w:r>
+    </w:p>
+    <w:p>
+      <w:pPr>
+        <w:pStyle w:val="Heading2"/>
+        <w:rPr>
+          <w:lang w:val="en-US"/>
+        </w:rPr>
+      </w:pPr>
+    </w:p>
+    <w:p>
+      <w:pPr>
+        <w:rPr>
+          <w:lang w:val="en-US"/>
+        </w:rPr>
+      </w:pPr>
+      <w:r>
+        <w:rPr>
+          <w:lang w:val="en-US"/>
+        </w:rPr>
+        <w:t>Query</w:t>
+      </w:r>
+      <w:r>
+        <w:rPr>
+          <w:lang w:val="en-US"/>
+        </w:rPr>
+        <w:t xml:space="preserve"> to retrieve the number of entries</w:t>
+      </w:r>
+      <w:r>
+        <w:rPr>
+          <w:lang w:val="en-US"/>
+        </w:rPr>
+        <w:t>:</w:t>
+      </w:r>
+    </w:p>
+    <w:p>
+      <w:pPr>
+        <w:rPr>
+          <w:lang w:val="en-US"/>
+        </w:rPr>
+      </w:pPr>
+    </w:p>
+    <w:p>
+      <w:pPr>
+        <w:rPr>
+          <w:lang w:val="en-US"/>
+        </w:rPr>
+      </w:pPr>
+      <w:r>
+        <w:rPr>
+          <w:lang w:val="en-US"/>
+        </w:rPr>
+        <w:t xml:space="preserve">PREFIX up:&lt;http://purl.uniprot.org/core/&gt; </w:t>
+      </w:r>
+    </w:p>
+    <w:p>
+      <w:pPr>
+        <w:rPr>
+          <w:lang w:val="en-US"/>
+        </w:rPr>
+      </w:pPr>
+      <w:r>
+        <w:rPr>
+          <w:lang w:val="en-US"/>
+        </w:rPr>
+        <w:t>SELECT (count(?protein) as ?count_uniprot_entries )</w:t>
+      </w:r>
+    </w:p>
+    <w:p>
+      <w:pPr>
+        <w:rPr>
+          <w:lang w:val="en-US"/>
+        </w:rPr>
+      </w:pPr>
+      <w:r>
+        <w:rPr>
+          <w:lang w:val="en-US"/>
+        </w:rPr>
+        <w:t>WHERE</w:t>
+      </w:r>
+    </w:p>
+    <w:p>
+      <w:pPr>
+        <w:rPr>
+          <w:lang w:val="en-US"/>
+        </w:rPr>
+      </w:pPr>
+      <w:r>
+        <w:rPr>
+          <w:lang w:val="en-US"/>
+        </w:rPr>
+        <w:t>{ ?protein a up:Protein .</w:t>
+      </w:r>
+      <w:r>
+        <w:rPr>
+          <w:lang w:val="en-US"/>
+        </w:rPr>
+        <w:tab/>
+        <w:t>}</w:t>
+      </w:r>
+    </w:p>
+    <w:p>
+      <w:pPr>
+        <w:rPr>
+          <w:lang w:val="en-US"/>
+        </w:rPr>
+      </w:pPr>
+    </w:p>
+    <w:p>
+      <w:pPr>
+        <w:rPr>
+          <w:b/>
+          <w:lang w:val="en-US"/>
+        </w:rPr>
+      </w:pPr>
+      <w:r>
+        <w:rPr>
+          <w:b/>
+          <w:lang w:val="en-US"/>
+        </w:rPr>
+        <w:t xml:space="preserve">Executing </w:t>
+      </w:r>
+      <w:r>
+        <w:rPr>
+          <w:b/>
+          <w:lang w:val="en-US"/>
+        </w:rPr>
+        <w:t>the</w:t>
+      </w:r>
+      <w:r>
+        <w:rPr>
+          <w:b/>
+          <w:lang w:val="en-US"/>
+        </w:rPr>
+        <w:t xml:space="preserve"> query at </w:t>
+      </w:r>
+      <w:r>
+        <w:rPr>
+          <w:b/>
+          <w:lang w:val="en-US"/>
+        </w:rPr>
+        <w:t>Linked L</w:t>
+      </w:r>
+      <w:r>
+        <w:rPr>
+          <w:b/>
+          <w:lang w:val="en-US"/>
+        </w:rPr>
+        <w:t xml:space="preserve">ife </w:t>
+      </w:r>
+      <w:r>
+        <w:rPr>
+          <w:b/>
+          <w:lang w:val="en-US"/>
+        </w:rPr>
+        <w:t>D</w:t>
+      </w:r>
+      <w:r>
+        <w:rPr>
+          <w:b/>
+          <w:lang w:val="en-US"/>
+        </w:rPr>
+        <w:t xml:space="preserve">ata </w:t>
+      </w:r>
+      <w:r>
+        <w:rPr>
+          <w:b/>
+          <w:lang w:val="en-US"/>
+        </w:rPr>
+        <w:t>SPARQL</w:t>
+      </w:r>
+      <w:r>
+        <w:rPr>
+          <w:b/>
+          <w:lang w:val="en-US"/>
+        </w:rPr>
+        <w:t xml:space="preserve"> endpoint:</w:t>
+      </w:r>
+    </w:p>
+    <w:p>
+      <w:pPr>
+        <w:pStyle w:val="Heading2"/>
+        <w:rPr>
+          <w:lang w:val="en-US"/>
+        </w:rPr>
+      </w:pPr>
+    </w:p>
+    <w:p>
+      <w:pPr>
+        <w:rPr>
+          <w:lang w:val="en-US"/>
+        </w:rPr>
+      </w:pPr>
+      <w:hyperlink r:id="rId5" w:history="1">
+        <w:r>
+          <w:rPr>
+            <w:rStyle w:val="Hyperlink"/>
+            <w:lang w:val="en-US"/>
+          </w:rPr>
+          <w:t>http://www.linkedlifedata.com/sparql</w:t>
+        </w:r>
+      </w:hyperlink>
+      <w:r>
+        <w:rPr>
+          <w:lang w:val="en-US"/>
+        </w:rPr>
+        <w:t xml:space="preserve"> </w:t>
+      </w:r>
+    </w:p>
+    <w:p>
+      <w:pPr>
+        <w:rPr>
+          <w:lang w:val="en-US"/>
+        </w:rPr>
+      </w:pPr>
+    </w:p>
+    <w:p>
+      <w:pPr>
+        <w:rPr>
+          <w:lang w:val="en-US"/>
+        </w:rPr>
+      </w:pPr>
+      <w:r>
+        <w:rPr>
+          <w:lang w:val="en-US"/>
+        </w:rPr>
+        <w:t>Link with the query encoded in the URI:</w:t>
+      </w:r>
+    </w:p>
+    <w:p>
+      <w:pPr>
+        <w:rPr>
+          <w:lang w:val="en-US"/>
+        </w:rPr>
+      </w:pPr>
+      <w:hyperlink r:id="rId6" w:history="1">
+        <w:r>
+          <w:rPr>
+            <w:rStyle w:val="Hyperlink"/>
+            <w:lang w:val="en-US"/>
+          </w:rPr>
+          <w:t>http://www.linkedlifedata.com/sparql?query=PREFIX+up%3A%3Chttp%3A%2F%2Fpurl.uniprot.org%2Fcore%2F%3E+%0D%0ASELECT+%28count%28%3Fprotein%29+as+%3Fcount_uniprot_entries+%29%0D%0AWHERE%0D%0A%7B%0D%0A%09%3Fprotein+a+up%3AProtein+.%09%0D%0A%7D&amp;_implicit=false&amp;implicit=true&amp;_form=%2Fsparql</w:t>
+        </w:r>
+      </w:hyperlink>
+      <w:r>
+        <w:rPr>
+          <w:lang w:val="en-US"/>
+        </w:rPr>
+        <w:t xml:space="preserve"> </w:t>
+      </w:r>
+    </w:p>
+    <w:p>
+      <w:pPr>
+        <w:rPr>
+          <w:lang w:val="en-US"/>
+        </w:rPr>
+      </w:pPr>
+    </w:p>
+    <w:p>
+      <w:pPr>
+        <w:rPr>
+          <w:b/>
+          <w:lang w:val="en-US"/>
+        </w:rPr>
+      </w:pPr>
+      <w:r>
+        <w:rPr>
+          <w:b/>
+          <w:lang w:val="en-US"/>
+        </w:rPr>
+        <w:t xml:space="preserve">Executing </w:t>
+      </w:r>
+      <w:r>
+        <w:rPr>
+          <w:b/>
+          <w:lang w:val="en-US"/>
+        </w:rPr>
+        <w:t>the</w:t>
+      </w:r>
+      <w:r>
+        <w:rPr>
+          <w:b/>
+          <w:lang w:val="en-US"/>
+        </w:rPr>
+        <w:t xml:space="preserve"> query at </w:t>
+      </w:r>
+      <w:r>
+        <w:rPr>
+          <w:b/>
+          <w:lang w:val="en-US"/>
+        </w:rPr>
+        <w:t>UniProt</w:t>
+      </w:r>
+      <w:r>
+        <w:rPr>
+          <w:b/>
+          <w:lang w:val="en-US"/>
+        </w:rPr>
+        <w:t xml:space="preserve"> SPARQL endpoint:</w:t>
+      </w:r>
+    </w:p>
+    <w:p>
+      <w:pPr>
+        <w:rPr>
+          <w:lang w:val="en-US"/>
+        </w:rPr>
+      </w:pPr>
+      <w:r>
+        <w:rPr>
+          <w:lang w:val="en-US"/>
+        </w:rPr>
+        <w:t>https://sparql.uniprot.org/sparql/</w:t>
+      </w:r>
+    </w:p>
+    <w:p>
+      <w:pPr>
+        <w:rPr>
+          <w:lang w:val="en-US"/>
+        </w:rPr>
+      </w:pPr>
+    </w:p>
+    <w:p>
+      <w:pPr>
+        <w:rPr>
+          <w:lang w:val="en-US"/>
+        </w:rPr>
+      </w:pPr>
+      <w:r>
+        <w:rPr>
+          <w:lang w:val="en-US"/>
+        </w:rPr>
+        <w:t>Link with the query encoded in the URI:</w:t>
+      </w:r>
+    </w:p>
+    <w:p>
+      <w:pPr>
+        <w:rPr>
+          <w:lang w:val="en-US"/>
+        </w:rPr>
+      </w:pPr>
+      <w:hyperlink r:id="rId7" w:history="1">
+        <w:r>
+          <w:rPr>
+            <w:rStyle w:val="Hyperlink"/>
+            <w:lang w:val="en-US"/>
+          </w:rPr>
+          <w:t>https://sparql.uniprot.org/sparql/?format=html&amp;query=PREFIX+up%3A%3Chttp%3A%2F%2Fpurl.uniprot.org%2Fcore%2F%3E+%0D%0ASELECT+%28count%28%3Fprotein%29+as+%3Fcount_uniprot_entries+%29%0D%0AWHERE%0D%0A%7B%0D%0A%09%3Fprotein+a+up%3AProtein+.%09%0D%0A%7D</w:t>
+        </w:r>
+      </w:hyperlink>
+    </w:p>
+    <w:p>
+      <w:pPr>
+        <w:rPr>
+          <w:lang w:val="en-US"/>
+        </w:rPr>
+      </w:pPr>
+    </w:p>
+    <w:p>
+      <w:pPr>
+        <w:rPr>
+          <w:lang w:val="en-US"/>
+        </w:rPr>
+      </w:pPr>
+    </w:p>
+    <w:p>
+      <w:pPr>
+        <w:pStyle w:val="Heading2"/>
+        <w:rPr>
+          <w:lang w:val="en-US"/>
+        </w:rPr>
+      </w:pPr>
+      <w:r>
+        <w:rPr>
+          <w:lang w:val="en-US"/>
+        </w:rPr>
         <w:t>Example SPARQL query</w:t>
       </w:r>
     </w:p>
@@ -76,27 +544,7 @@
           <w:szCs w:val="22"/>
           <w:lang w:val="en-US"/>
         </w:rPr>
-        <w:t xml:space="preserve">PREFIX </w:t>
-      </w:r>
-      <w:proofErr w:type="spellStart"/>
-      <w:r>
-        <w:rPr>
-          <w:rFonts w:ascii="Courier New" w:hAnsi="Courier New" w:cs="Courier New"/>
-          <w:sz w:val="22"/>
-          <w:szCs w:val="22"/>
-          <w:lang w:val="en-US"/>
-        </w:rPr>
-        <w:t>rdfs</w:t>
-      </w:r>
-      <w:proofErr w:type="spellEnd"/>
-      <w:r>
-        <w:rPr>
-          <w:rFonts w:ascii="Courier New" w:hAnsi="Courier New" w:cs="Courier New"/>
-          <w:sz w:val="22"/>
-          <w:szCs w:val="22"/>
-          <w:lang w:val="en-US"/>
-        </w:rPr>
-        <w:t>: &lt;http://www.w3.org/2000/01/rdf-schema#&gt;</w:t>
+        <w:t>PREFIX rdfs: &lt;http://www.w3.org/2000/01/rdf-schema#&gt;</w:t>
       </w:r>
     </w:p>
     <w:p>
@@ -134,66 +582,26 @@
           <w:szCs w:val="22"/>
           <w:lang w:val="en-US"/>
         </w:rPr>
-        <w:t xml:space="preserve">PREFIX </w:t>
-      </w:r>
-      <w:proofErr w:type="spellStart"/>
-      <w:r>
-        <w:rPr>
-          <w:rFonts w:ascii="Courier New" w:hAnsi="Courier New" w:cs="Courier New"/>
-          <w:sz w:val="22"/>
-          <w:szCs w:val="22"/>
-          <w:lang w:val="en-US"/>
-        </w:rPr>
-        <w:t>orth</w:t>
-      </w:r>
-      <w:proofErr w:type="spellEnd"/>
-      <w:r>
-        <w:rPr>
-          <w:rFonts w:ascii="Courier New" w:hAnsi="Courier New" w:cs="Courier New"/>
-          <w:sz w:val="22"/>
-          <w:szCs w:val="22"/>
-          <w:lang w:val="en-US"/>
-        </w:rPr>
-        <w:t>: &lt;http://purl.org/net/orth#&gt;</w:t>
-      </w:r>
-    </w:p>
-    <w:p>
-      <w:pPr>
-        <w:rPr>
-          <w:rFonts w:ascii="Courier New" w:hAnsi="Courier New" w:cs="Courier New"/>
-          <w:sz w:val="22"/>
-          <w:szCs w:val="22"/>
-          <w:lang w:val="en-US"/>
-        </w:rPr>
-      </w:pPr>
-      <w:r>
-        <w:rPr>
-          <w:rFonts w:ascii="Courier New" w:hAnsi="Courier New" w:cs="Courier New"/>
-          <w:sz w:val="22"/>
-          <w:szCs w:val="22"/>
-          <w:lang w:val="en-US"/>
-        </w:rPr>
-        <w:t xml:space="preserve">PREFIX </w:t>
-      </w:r>
-      <w:proofErr w:type="spellStart"/>
-      <w:r>
-        <w:rPr>
-          <w:rFonts w:ascii="Courier New" w:hAnsi="Courier New" w:cs="Courier New"/>
-          <w:sz w:val="22"/>
-          <w:szCs w:val="22"/>
-          <w:lang w:val="en-US"/>
-        </w:rPr>
-        <w:t>sio</w:t>
-      </w:r>
-      <w:proofErr w:type="spellEnd"/>
-      <w:r>
-        <w:rPr>
-          <w:rFonts w:ascii="Courier New" w:hAnsi="Courier New" w:cs="Courier New"/>
-          <w:sz w:val="22"/>
-          <w:szCs w:val="22"/>
-          <w:lang w:val="en-US"/>
-        </w:rPr>
-        <w:t>: &lt;http://semanticscience.org/resource/&gt;</w:t>
+        <w:t>PREFIX orth: &lt;http://purl.org/net/orth#&gt;</w:t>
+      </w:r>
+    </w:p>
+    <w:p>
+      <w:pPr>
+        <w:rPr>
+          <w:rFonts w:ascii="Courier New" w:hAnsi="Courier New" w:cs="Courier New"/>
+          <w:sz w:val="22"/>
+          <w:szCs w:val="22"/>
+          <w:lang w:val="en-US"/>
+        </w:rPr>
+      </w:pPr>
+      <w:r>
+        <w:rPr>
+          <w:rFonts w:ascii="Courier New" w:hAnsi="Courier New" w:cs="Courier New"/>
+          <w:sz w:val="22"/>
+          <w:szCs w:val="22"/>
+          <w:lang w:val="en-US"/>
+        </w:rPr>
+        <w:t>PREFIX sio: &lt;http://semanticscience.org/resource/&gt;</w:t>
       </w:r>
     </w:p>
     <w:p>
@@ -250,126 +658,55 @@
           <w:szCs w:val="22"/>
           <w:lang w:val="en-US"/>
         </w:rPr>
-        <w:t xml:space="preserve">PREFIX </w:t>
-      </w:r>
-      <w:proofErr w:type="spellStart"/>
-      <w:r>
-        <w:rPr>
-          <w:rFonts w:ascii="Courier New" w:hAnsi="Courier New" w:cs="Courier New"/>
-          <w:sz w:val="22"/>
-          <w:szCs w:val="22"/>
-          <w:lang w:val="en-US"/>
-        </w:rPr>
-        <w:t>lscr</w:t>
-      </w:r>
-      <w:proofErr w:type="spellEnd"/>
-      <w:r>
-        <w:rPr>
-          <w:rFonts w:ascii="Courier New" w:hAnsi="Courier New" w:cs="Courier New"/>
-          <w:sz w:val="22"/>
-          <w:szCs w:val="22"/>
-          <w:lang w:val="en-US"/>
-        </w:rPr>
-        <w:t>: &lt;http://purl.org/lscr#&gt;</w:t>
-      </w:r>
-    </w:p>
-    <w:p>
-      <w:pPr>
-        <w:rPr>
-          <w:rFonts w:ascii="Courier New" w:hAnsi="Courier New" w:cs="Courier New"/>
-          <w:sz w:val="22"/>
-          <w:szCs w:val="22"/>
-          <w:lang w:val="en-US"/>
-        </w:rPr>
-      </w:pPr>
-      <w:r>
-        <w:rPr>
-          <w:rFonts w:ascii="Courier New" w:hAnsi="Courier New" w:cs="Courier New"/>
-          <w:sz w:val="22"/>
-          <w:szCs w:val="22"/>
-          <w:lang w:val="en-US"/>
-        </w:rPr>
-        <w:t xml:space="preserve">PREFIX </w:t>
-      </w:r>
-      <w:proofErr w:type="spellStart"/>
-      <w:r>
-        <w:rPr>
-          <w:rFonts w:ascii="Courier New" w:hAnsi="Courier New" w:cs="Courier New"/>
-          <w:sz w:val="22"/>
-          <w:szCs w:val="22"/>
-          <w:lang w:val="en-US"/>
-        </w:rPr>
-        <w:t>genex</w:t>
-      </w:r>
-      <w:proofErr w:type="spellEnd"/>
-      <w:r>
-        <w:rPr>
-          <w:rFonts w:ascii="Courier New" w:hAnsi="Courier New" w:cs="Courier New"/>
-          <w:sz w:val="22"/>
-          <w:szCs w:val="22"/>
-          <w:lang w:val="en-US"/>
-        </w:rPr>
-        <w:t>:&lt;http://purl.org/genex#&gt;</w:t>
-      </w:r>
-    </w:p>
-    <w:p>
-      <w:pPr>
-        <w:rPr>
-          <w:rFonts w:ascii="Courier New" w:hAnsi="Courier New" w:cs="Courier New"/>
-          <w:sz w:val="22"/>
-          <w:szCs w:val="22"/>
-          <w:lang w:val="en-US"/>
-        </w:rPr>
-      </w:pPr>
-    </w:p>
-    <w:p>
-      <w:pPr>
-        <w:rPr>
-          <w:rFonts w:ascii="Courier New" w:hAnsi="Courier New" w:cs="Courier New"/>
-          <w:sz w:val="22"/>
-          <w:szCs w:val="22"/>
-          <w:lang w:val="en-US"/>
-        </w:rPr>
-      </w:pPr>
-      <w:proofErr w:type="gramStart"/>
-      <w:r>
-        <w:rPr>
-          <w:rFonts w:ascii="Courier New" w:hAnsi="Courier New" w:cs="Courier New"/>
-          <w:sz w:val="22"/>
-          <w:szCs w:val="22"/>
-          <w:lang w:val="en-US"/>
-        </w:rPr>
-        <w:t>SELECT  DISTINCT</w:t>
-      </w:r>
-      <w:proofErr w:type="gramEnd"/>
-      <w:r>
-        <w:rPr>
-          <w:rFonts w:ascii="Courier New" w:hAnsi="Courier New" w:cs="Courier New"/>
-          <w:sz w:val="22"/>
-          <w:szCs w:val="22"/>
-          <w:lang w:val="en-US"/>
-        </w:rPr>
-        <w:t xml:space="preserve"> ?protein ?</w:t>
-      </w:r>
-      <w:proofErr w:type="spellStart"/>
-      <w:r>
-        <w:rPr>
-          <w:rFonts w:ascii="Courier New" w:hAnsi="Courier New" w:cs="Courier New"/>
-          <w:sz w:val="22"/>
-          <w:szCs w:val="22"/>
-          <w:lang w:val="en-US"/>
-        </w:rPr>
-        <w:t>orthologous_protein_rat</w:t>
-      </w:r>
-      <w:proofErr w:type="spellEnd"/>
-      <w:r>
-        <w:rPr>
-          <w:rFonts w:ascii="Courier New" w:hAnsi="Courier New" w:cs="Courier New"/>
-          <w:sz w:val="22"/>
-          <w:szCs w:val="22"/>
-          <w:lang w:val="en-US"/>
-        </w:rPr>
-        <w:t xml:space="preserve"> ?id WHERE {</w:t>
+        <w:t>PREFIX lscr: &lt;http://purl.org/lscr#&gt;</w:t>
+      </w:r>
+    </w:p>
+    <w:p>
+      <w:pPr>
+        <w:rPr>
+          <w:rFonts w:ascii="Courier New" w:hAnsi="Courier New" w:cs="Courier New"/>
+          <w:sz w:val="22"/>
+          <w:szCs w:val="22"/>
+          <w:lang w:val="en-US"/>
+        </w:rPr>
+      </w:pPr>
+      <w:r>
+        <w:rPr>
+          <w:rFonts w:ascii="Courier New" w:hAnsi="Courier New" w:cs="Courier New"/>
+          <w:sz w:val="22"/>
+          <w:szCs w:val="22"/>
+          <w:lang w:val="en-US"/>
+        </w:rPr>
+        <w:t>PREFIX genex:&lt;http://purl.org/genex#&gt;</w:t>
+      </w:r>
+    </w:p>
+    <w:p>
+      <w:pPr>
+        <w:rPr>
+          <w:rFonts w:ascii="Courier New" w:hAnsi="Courier New" w:cs="Courier New"/>
+          <w:sz w:val="22"/>
+          <w:szCs w:val="22"/>
+          <w:lang w:val="en-US"/>
+        </w:rPr>
+      </w:pPr>
+    </w:p>
+    <w:p>
+      <w:pPr>
+        <w:rPr>
+          <w:rFonts w:ascii="Courier New" w:hAnsi="Courier New" w:cs="Courier New"/>
+          <w:sz w:val="22"/>
+          <w:szCs w:val="22"/>
+          <w:lang w:val="en-US"/>
+        </w:rPr>
+      </w:pPr>
+      <w:r>
+        <w:rPr>
+          <w:rFonts w:ascii="Courier New" w:hAnsi="Courier New" w:cs="Courier New"/>
+          <w:sz w:val="22"/>
+          <w:szCs w:val="22"/>
+          <w:lang w:val="en-US"/>
+        </w:rPr>
+        <w:t>SELECT  DISTINCT ?protein ?orthologous_protein_rat ?id WHERE {</w:t>
       </w:r>
     </w:p>
     <w:p>
@@ -407,57 +744,27 @@
           <w:szCs w:val="22"/>
           <w:lang w:val="en-US"/>
         </w:rPr>
-        <w:t xml:space="preserve"> SERVICE &lt;http://sparql.uniprot.org/sparql</w:t>
-      </w:r>
-      <w:proofErr w:type="gramStart"/>
-      <w:r>
-        <w:rPr>
-          <w:rFonts w:ascii="Courier New" w:hAnsi="Courier New" w:cs="Courier New"/>
-          <w:sz w:val="22"/>
-          <w:szCs w:val="22"/>
-          <w:lang w:val="en-US"/>
-        </w:rPr>
-        <w:t>&gt;  {</w:t>
-      </w:r>
-      <w:proofErr w:type="gramEnd"/>
-    </w:p>
-    <w:p>
-      <w:pPr>
-        <w:rPr>
-          <w:rFonts w:ascii="Courier New" w:hAnsi="Courier New" w:cs="Courier New"/>
-          <w:sz w:val="22"/>
-          <w:szCs w:val="22"/>
-          <w:lang w:val="en-US"/>
-        </w:rPr>
-      </w:pPr>
-      <w:r>
-        <w:rPr>
-          <w:rFonts w:ascii="Courier New" w:hAnsi="Courier New" w:cs="Courier New"/>
-          <w:sz w:val="22"/>
-          <w:szCs w:val="22"/>
-          <w:lang w:val="en-US"/>
-        </w:rPr>
-        <w:t xml:space="preserve">   </w:t>
-      </w:r>
-      <w:proofErr w:type="gramStart"/>
-      <w:r>
-        <w:rPr>
-          <w:rFonts w:ascii="Courier New" w:hAnsi="Courier New" w:cs="Courier New"/>
-          <w:sz w:val="22"/>
-          <w:szCs w:val="22"/>
-          <w:lang w:val="en-US"/>
-        </w:rPr>
-        <w:t>SELECT  ?</w:t>
-      </w:r>
-      <w:proofErr w:type="gramEnd"/>
-      <w:r>
-        <w:rPr>
-          <w:rFonts w:ascii="Courier New" w:hAnsi="Courier New" w:cs="Courier New"/>
-          <w:sz w:val="22"/>
-          <w:szCs w:val="22"/>
-          <w:lang w:val="en-US"/>
-        </w:rPr>
-        <w:t>protein  WHERE {</w:t>
+        <w:t xml:space="preserve"> SERVICE &lt;http://sparql.uniprot.org/sparql&gt;  {</w:t>
+      </w:r>
+    </w:p>
+    <w:p>
+      <w:pPr>
+        <w:rPr>
+          <w:rFonts w:ascii="Courier New" w:hAnsi="Courier New" w:cs="Courier New"/>
+          <w:sz w:val="22"/>
+          <w:szCs w:val="22"/>
+          <w:lang w:val="en-US"/>
+        </w:rPr>
+      </w:pPr>
+      <w:r>
+        <w:rPr>
+          <w:rFonts w:ascii="Courier New" w:hAnsi="Courier New" w:cs="Courier New"/>
+          <w:sz w:val="22"/>
+          <w:szCs w:val="22"/>
+          <w:lang w:val="en-US"/>
+        </w:rPr>
+        <w:lastRenderedPageBreak/>
+        <w:t xml:space="preserve">   SELECT  ?protein  WHERE {</w:t>
       </w:r>
     </w:p>
     <w:p>
@@ -477,47 +784,383 @@
           <w:szCs w:val="22"/>
           <w:lang w:val="en-US"/>
         </w:rPr>
+        <w:t xml:space="preserve">       ?protein a up:Protein;</w:t>
+      </w:r>
+    </w:p>
+    <w:p>
+      <w:pPr>
+        <w:ind w:left="720"/>
+        <w:rPr>
+          <w:rFonts w:ascii="Courier New" w:hAnsi="Courier New" w:cs="Courier New"/>
+          <w:sz w:val="22"/>
+          <w:szCs w:val="22"/>
+          <w:lang w:val="en-US"/>
+        </w:rPr>
+      </w:pPr>
+      <w:r>
+        <w:rPr>
+          <w:rFonts w:ascii="Courier New" w:hAnsi="Courier New" w:cs="Courier New"/>
+          <w:sz w:val="22"/>
+          <w:szCs w:val="22"/>
+          <w:lang w:val="en-US"/>
+        </w:rPr>
+        <w:t xml:space="preserve">                up:organism taxon:9606 ;</w:t>
+      </w:r>
+    </w:p>
+    <w:p>
+      <w:pPr>
+        <w:ind w:left="720"/>
+        <w:rPr>
+          <w:rFonts w:ascii="Courier New" w:hAnsi="Courier New" w:cs="Courier New"/>
+          <w:sz w:val="22"/>
+          <w:szCs w:val="22"/>
+          <w:lang w:val="en-US"/>
+        </w:rPr>
+      </w:pPr>
+      <w:r>
+        <w:rPr>
+          <w:rFonts w:ascii="Courier New" w:hAnsi="Courier New" w:cs="Courier New"/>
+          <w:sz w:val="22"/>
+          <w:szCs w:val="22"/>
+          <w:lang w:val="en-US"/>
+        </w:rPr>
+        <w:t xml:space="preserve">                up:annotation ?annotation .</w:t>
+      </w:r>
+    </w:p>
+    <w:p>
+      <w:pPr>
+        <w:ind w:left="720"/>
+        <w:rPr>
+          <w:rFonts w:ascii="Courier New" w:hAnsi="Courier New" w:cs="Courier New"/>
+          <w:sz w:val="22"/>
+          <w:szCs w:val="22"/>
+          <w:lang w:val="en-US"/>
+        </w:rPr>
+      </w:pPr>
+      <w:r>
+        <w:rPr>
+          <w:rFonts w:ascii="Courier New" w:hAnsi="Courier New" w:cs="Courier New"/>
+          <w:sz w:val="22"/>
+          <w:szCs w:val="22"/>
+          <w:lang w:val="en-US"/>
+        </w:rPr>
+        <w:t xml:space="preserve">       ?annotation rdfs:comment ?annotation_text.</w:t>
+      </w:r>
+    </w:p>
+    <w:p>
+      <w:pPr>
+        <w:ind w:left="720"/>
+        <w:rPr>
+          <w:rFonts w:ascii="Courier New" w:hAnsi="Courier New" w:cs="Courier New"/>
+          <w:sz w:val="22"/>
+          <w:szCs w:val="22"/>
+          <w:lang w:val="en-US"/>
+        </w:rPr>
+      </w:pPr>
+      <w:r>
+        <w:rPr>
+          <w:rFonts w:ascii="Courier New" w:hAnsi="Courier New" w:cs="Courier New"/>
+          <w:sz w:val="22"/>
+          <w:szCs w:val="22"/>
+          <w:lang w:val="en-US"/>
+        </w:rPr>
+        <w:t xml:space="preserve">       ?annotation a up:Disease_Annotation.</w:t>
+      </w:r>
+    </w:p>
+    <w:p>
+      <w:pPr>
+        <w:ind w:left="720"/>
+        <w:rPr>
+          <w:rFonts w:ascii="Courier New" w:hAnsi="Courier New" w:cs="Courier New"/>
+          <w:sz w:val="22"/>
+          <w:szCs w:val="22"/>
+          <w:lang w:val="en-US"/>
+        </w:rPr>
+      </w:pPr>
+      <w:r>
+        <w:rPr>
+          <w:rFonts w:ascii="Courier New" w:hAnsi="Courier New" w:cs="Courier New"/>
+          <w:sz w:val="22"/>
+          <w:szCs w:val="22"/>
+          <w:lang w:val="en-US"/>
+        </w:rPr>
+        <w:t xml:space="preserve">       FILTER CONTAINS (?annotation_text, "</w:t>
+      </w:r>
+      <w:r>
+        <w:rPr>
+          <w:rFonts w:ascii="Courier New" w:hAnsi="Courier New" w:cs="Courier New"/>
+          <w:b/>
+          <w:sz w:val="22"/>
+          <w:szCs w:val="22"/>
+          <w:lang w:val="en-US"/>
+        </w:rPr>
+        <w:t>glioblastoma</w:t>
+      </w:r>
+      <w:r>
+        <w:rPr>
+          <w:rFonts w:ascii="Courier New" w:hAnsi="Courier New" w:cs="Courier New"/>
+          <w:sz w:val="22"/>
+          <w:szCs w:val="22"/>
+          <w:lang w:val="en-US"/>
+        </w:rPr>
+        <w:t>")</w:t>
+      </w:r>
+    </w:p>
+    <w:p>
+      <w:pPr>
+        <w:ind w:left="720"/>
+        <w:rPr>
+          <w:rFonts w:ascii="Courier New" w:hAnsi="Courier New" w:cs="Courier New"/>
+          <w:sz w:val="22"/>
+          <w:szCs w:val="22"/>
+          <w:lang w:val="en-US"/>
+        </w:rPr>
+      </w:pPr>
+      <w:r>
+        <w:rPr>
+          <w:rFonts w:ascii="Courier New" w:hAnsi="Courier New" w:cs="Courier New"/>
+          <w:sz w:val="22"/>
+          <w:szCs w:val="22"/>
+          <w:lang w:val="en-US"/>
+        </w:rPr>
+        <w:t>}}</w:t>
+      </w:r>
+    </w:p>
+    <w:p>
+      <w:pPr>
+        <w:rPr>
+          <w:rFonts w:ascii="Courier New" w:hAnsi="Courier New" w:cs="Courier New"/>
+          <w:sz w:val="22"/>
+          <w:szCs w:val="22"/>
+          <w:lang w:val="en-US"/>
+        </w:rPr>
+      </w:pPr>
+    </w:p>
+    <w:p>
+      <w:pPr>
+        <w:rPr>
+          <w:rFonts w:ascii="Courier New" w:hAnsi="Courier New" w:cs="Courier New"/>
+          <w:sz w:val="22"/>
+          <w:szCs w:val="22"/>
+          <w:lang w:val="en-US"/>
+        </w:rPr>
+      </w:pPr>
+      <w:r>
+        <w:rPr>
+          <w:rFonts w:ascii="Courier New" w:hAnsi="Courier New" w:cs="Courier New"/>
+          <w:sz w:val="22"/>
+          <w:szCs w:val="22"/>
+          <w:lang w:val="en-US"/>
+        </w:rPr>
+        <w:t xml:space="preserve"> SERVICE &lt;https://sparql.omabrowser.org/sparql&gt;  {</w:t>
+      </w:r>
+    </w:p>
+    <w:p>
+      <w:pPr>
+        <w:rPr>
+          <w:rFonts w:ascii="Courier New" w:hAnsi="Courier New" w:cs="Courier New"/>
+          <w:sz w:val="22"/>
+          <w:szCs w:val="22"/>
+          <w:lang w:val="en-US"/>
+        </w:rPr>
+      </w:pPr>
+      <w:r>
+        <w:rPr>
+          <w:rFonts w:ascii="Courier New" w:hAnsi="Courier New" w:cs="Courier New"/>
+          <w:sz w:val="22"/>
+          <w:szCs w:val="22"/>
+          <w:lang w:val="en-US"/>
+        </w:rPr>
+        <w:t xml:space="preserve">    SELECT ?orthologous_protein_rat ?protein ?id WHERE {</w:t>
+      </w:r>
+    </w:p>
+    <w:p>
+      <w:pPr>
+        <w:ind w:left="720"/>
+        <w:rPr>
+          <w:rFonts w:ascii="Courier New" w:hAnsi="Courier New" w:cs="Courier New"/>
+          <w:sz w:val="22"/>
+          <w:szCs w:val="22"/>
+          <w:lang w:val="en-US"/>
+        </w:rPr>
+      </w:pPr>
+      <w:r>
+        <w:rPr>
+          <w:rFonts w:ascii="Courier New" w:hAnsi="Courier New" w:cs="Courier New"/>
+          <w:sz w:val="22"/>
+          <w:szCs w:val="22"/>
+          <w:lang w:val="en-US"/>
+        </w:rPr>
+        <w:t xml:space="preserve">       ?protein_OMA a orth:Protein.</w:t>
+      </w:r>
+    </w:p>
+    <w:p>
+      <w:pPr>
+        <w:ind w:left="720"/>
+        <w:rPr>
+          <w:rFonts w:ascii="Courier New" w:hAnsi="Courier New" w:cs="Courier New"/>
+          <w:sz w:val="22"/>
+          <w:szCs w:val="22"/>
+          <w:lang w:val="en-US"/>
+        </w:rPr>
+      </w:pPr>
+      <w:r>
+        <w:rPr>
+          <w:rFonts w:ascii="Courier New" w:hAnsi="Courier New" w:cs="Courier New"/>
+          <w:sz w:val="22"/>
+          <w:szCs w:val="22"/>
+          <w:lang w:val="en-US"/>
+        </w:rPr>
+        <w:t xml:space="preserve">       ?orthologous_protein_rat a orth:Protein.</w:t>
+      </w:r>
+    </w:p>
+    <w:p>
+      <w:pPr>
+        <w:ind w:left="720"/>
+        <w:rPr>
+          <w:rFonts w:ascii="Courier New" w:hAnsi="Courier New" w:cs="Courier New"/>
+          <w:sz w:val="22"/>
+          <w:szCs w:val="22"/>
+          <w:lang w:val="en-US"/>
+        </w:rPr>
+      </w:pPr>
+      <w:r>
+        <w:rPr>
+          <w:rFonts w:ascii="Courier New" w:hAnsi="Courier New" w:cs="Courier New"/>
+          <w:sz w:val="22"/>
+          <w:szCs w:val="22"/>
+          <w:lang w:val="en-US"/>
+        </w:rPr>
+        <w:t xml:space="preserve">       ?cluster a orth:OrthologsCluster.</w:t>
+      </w:r>
+    </w:p>
+    <w:p>
+      <w:pPr>
+        <w:ind w:left="720"/>
+        <w:rPr>
+          <w:rFonts w:ascii="Courier New" w:hAnsi="Courier New" w:cs="Courier New"/>
+          <w:sz w:val="22"/>
+          <w:szCs w:val="22"/>
+          <w:lang w:val="en-US"/>
+        </w:rPr>
+      </w:pPr>
+      <w:r>
+        <w:rPr>
+          <w:rFonts w:ascii="Courier New" w:hAnsi="Courier New" w:cs="Courier New"/>
+          <w:sz w:val="22"/>
+          <w:szCs w:val="22"/>
+          <w:lang w:val="en-US"/>
+        </w:rPr>
+        <w:t xml:space="preserve">       ?cluster orth:hasHomologousMember ?node1.</w:t>
+      </w:r>
+    </w:p>
+    <w:p>
+      <w:pPr>
+        <w:ind w:left="720"/>
+        <w:rPr>
+          <w:rFonts w:ascii="Courier New" w:hAnsi="Courier New" w:cs="Courier New"/>
+          <w:sz w:val="22"/>
+          <w:szCs w:val="22"/>
+          <w:lang w:val="en-US"/>
+        </w:rPr>
+      </w:pPr>
+      <w:r>
+        <w:rPr>
+          <w:rFonts w:ascii="Courier New" w:hAnsi="Courier New" w:cs="Courier New"/>
+          <w:sz w:val="22"/>
+          <w:szCs w:val="22"/>
+          <w:lang w:val="en-US"/>
+        </w:rPr>
+        <w:t xml:space="preserve">       ?cluster orth:hasHomologousMember ?node2.</w:t>
+      </w:r>
+    </w:p>
+    <w:p>
+      <w:pPr>
+        <w:ind w:left="720"/>
+        <w:rPr>
+          <w:rFonts w:ascii="Courier New" w:hAnsi="Courier New" w:cs="Courier New"/>
+          <w:sz w:val="22"/>
+          <w:szCs w:val="22"/>
+          <w:lang w:val="en-US"/>
+        </w:rPr>
+      </w:pPr>
+      <w:r>
+        <w:rPr>
+          <w:rFonts w:ascii="Courier New" w:hAnsi="Courier New" w:cs="Courier New"/>
+          <w:sz w:val="22"/>
+          <w:szCs w:val="22"/>
+          <w:lang w:val="en-US"/>
+        </w:rPr>
+        <w:t xml:space="preserve">       ?node2 orth:hasHomologousMember* ?protein_OMA.</w:t>
+      </w:r>
+    </w:p>
+    <w:p>
+      <w:pPr>
+        <w:ind w:left="720"/>
+        <w:rPr>
+          <w:rFonts w:ascii="Courier New" w:hAnsi="Courier New" w:cs="Courier New"/>
+          <w:sz w:val="22"/>
+          <w:szCs w:val="22"/>
+          <w:lang w:val="en-US"/>
+        </w:rPr>
+      </w:pPr>
+      <w:r>
+        <w:rPr>
+          <w:rFonts w:ascii="Courier New" w:hAnsi="Courier New" w:cs="Courier New"/>
+          <w:sz w:val="22"/>
+          <w:szCs w:val="22"/>
+          <w:lang w:val="en-US"/>
+        </w:rPr>
+        <w:t xml:space="preserve">       ?node1 orth:hasHomologousMember* ?orthologous_protein_rat.</w:t>
+      </w:r>
+    </w:p>
+    <w:p>
+      <w:pPr>
+        <w:ind w:left="720"/>
+        <w:rPr>
+          <w:rFonts w:ascii="Courier New" w:hAnsi="Courier New" w:cs="Courier New"/>
+          <w:sz w:val="22"/>
+          <w:szCs w:val="22"/>
+          <w:lang w:val="en-US"/>
+        </w:rPr>
+      </w:pPr>
+      <w:r>
+        <w:rPr>
+          <w:rFonts w:ascii="Courier New" w:hAnsi="Courier New" w:cs="Courier New"/>
+          <w:sz w:val="22"/>
+          <w:szCs w:val="22"/>
+          <w:lang w:val="en-US"/>
+        </w:rPr>
+        <w:t xml:space="preserve">       ?orthologous_protein_rat orth:organism/obo:RO_0002162 taxon:10116.</w:t>
+      </w:r>
+    </w:p>
+    <w:p>
+      <w:pPr>
+        <w:ind w:left="720"/>
+        <w:rPr>
+          <w:rFonts w:ascii="Courier New" w:hAnsi="Courier New" w:cs="Courier New"/>
+          <w:sz w:val="22"/>
+          <w:szCs w:val="22"/>
+          <w:lang w:val="de-CH"/>
+        </w:rPr>
+      </w:pPr>
+      <w:r>
+        <w:rPr>
+          <w:rFonts w:ascii="Courier New" w:hAnsi="Courier New" w:cs="Courier New"/>
+          <w:sz w:val="22"/>
+          <w:szCs w:val="22"/>
+          <w:lang w:val="en-US"/>
+        </w:rPr>
         <w:t xml:space="preserve">       </w:t>
       </w:r>
-      <w:proofErr w:type="gramStart"/>
-      <w:r>
-        <w:rPr>
-          <w:rFonts w:ascii="Courier New" w:hAnsi="Courier New" w:cs="Courier New"/>
-          <w:sz w:val="22"/>
-          <w:szCs w:val="22"/>
-          <w:lang w:val="en-US"/>
-        </w:rPr>
-        <w:t>?protein</w:t>
-      </w:r>
-      <w:proofErr w:type="gramEnd"/>
-      <w:r>
-        <w:rPr>
-          <w:rFonts w:ascii="Courier New" w:hAnsi="Courier New" w:cs="Courier New"/>
-          <w:sz w:val="22"/>
-          <w:szCs w:val="22"/>
-          <w:lang w:val="en-US"/>
-        </w:rPr>
-        <w:t xml:space="preserve"> a </w:t>
-      </w:r>
-      <w:proofErr w:type="spellStart"/>
-      <w:r>
-        <w:rPr>
-          <w:rFonts w:ascii="Courier New" w:hAnsi="Courier New" w:cs="Courier New"/>
-          <w:sz w:val="22"/>
-          <w:szCs w:val="22"/>
-          <w:lang w:val="en-US"/>
-        </w:rPr>
-        <w:t>up:Protein</w:t>
-      </w:r>
-      <w:proofErr w:type="spellEnd"/>
-      <w:r>
-        <w:rPr>
-          <w:rFonts w:ascii="Courier New" w:hAnsi="Courier New" w:cs="Courier New"/>
-          <w:sz w:val="22"/>
-          <w:szCs w:val="22"/>
-          <w:lang w:val="en-US"/>
-        </w:rPr>
-        <w:t>;</w:t>
+      <w:r>
+        <w:rPr>
+          <w:rFonts w:ascii="Courier New" w:hAnsi="Courier New" w:cs="Courier New"/>
+          <w:sz w:val="22"/>
+          <w:szCs w:val="22"/>
+          <w:lang w:val="de-CH"/>
+        </w:rPr>
+        <w:t>?orthologous_protein_rat sio:SIO_010079/lscr:xrefEnsemblGene  ?id.</w:t>
       </w:r>
     </w:p>
     <w:p>
@@ -527,1008 +1170,6 @@
           <w:rFonts w:ascii="Courier New" w:hAnsi="Courier New" w:cs="Courier New"/>
           <w:sz w:val="22"/>
           <w:szCs w:val="22"/>
-          <w:lang w:val="en-US"/>
-        </w:rPr>
-      </w:pPr>
-      <w:r>
-        <w:rPr>
-          <w:rFonts w:ascii="Courier New" w:hAnsi="Courier New" w:cs="Courier New"/>
-          <w:sz w:val="22"/>
-          <w:szCs w:val="22"/>
-          <w:lang w:val="en-US"/>
-        </w:rPr>
-        <w:t xml:space="preserve">                </w:t>
-      </w:r>
-      <w:proofErr w:type="spellStart"/>
-      <w:proofErr w:type="gramStart"/>
-      <w:r>
-        <w:rPr>
-          <w:rFonts w:ascii="Courier New" w:hAnsi="Courier New" w:cs="Courier New"/>
-          <w:sz w:val="22"/>
-          <w:szCs w:val="22"/>
-          <w:lang w:val="en-US"/>
-        </w:rPr>
-        <w:t>up:organism</w:t>
-      </w:r>
-      <w:proofErr w:type="spellEnd"/>
-      <w:proofErr w:type="gramEnd"/>
-      <w:r>
-        <w:rPr>
-          <w:rFonts w:ascii="Courier New" w:hAnsi="Courier New" w:cs="Courier New"/>
-          <w:sz w:val="22"/>
-          <w:szCs w:val="22"/>
-          <w:lang w:val="en-US"/>
-        </w:rPr>
-        <w:t xml:space="preserve"> taxon:9606 ;</w:t>
-      </w:r>
-    </w:p>
-    <w:p>
-      <w:pPr>
-        <w:ind w:left="720"/>
-        <w:rPr>
-          <w:rFonts w:ascii="Courier New" w:hAnsi="Courier New" w:cs="Courier New"/>
-          <w:sz w:val="22"/>
-          <w:szCs w:val="22"/>
-          <w:lang w:val="en-US"/>
-        </w:rPr>
-      </w:pPr>
-      <w:r>
-        <w:rPr>
-          <w:rFonts w:ascii="Courier New" w:hAnsi="Courier New" w:cs="Courier New"/>
-          <w:sz w:val="22"/>
-          <w:szCs w:val="22"/>
-          <w:lang w:val="en-US"/>
-        </w:rPr>
-        <w:t xml:space="preserve">                </w:t>
-      </w:r>
-      <w:proofErr w:type="spellStart"/>
-      <w:proofErr w:type="gramStart"/>
-      <w:r>
-        <w:rPr>
-          <w:rFonts w:ascii="Courier New" w:hAnsi="Courier New" w:cs="Courier New"/>
-          <w:sz w:val="22"/>
-          <w:szCs w:val="22"/>
-          <w:lang w:val="en-US"/>
-        </w:rPr>
-        <w:t>up:annotation</w:t>
-      </w:r>
-      <w:proofErr w:type="spellEnd"/>
-      <w:proofErr w:type="gramEnd"/>
-      <w:r>
-        <w:rPr>
-          <w:rFonts w:ascii="Courier New" w:hAnsi="Courier New" w:cs="Courier New"/>
-          <w:sz w:val="22"/>
-          <w:szCs w:val="22"/>
-          <w:lang w:val="en-US"/>
-        </w:rPr>
-        <w:t xml:space="preserve"> ?annotation .</w:t>
-      </w:r>
-    </w:p>
-    <w:p>
-      <w:pPr>
-        <w:ind w:left="720"/>
-        <w:rPr>
-          <w:rFonts w:ascii="Courier New" w:hAnsi="Courier New" w:cs="Courier New"/>
-          <w:sz w:val="22"/>
-          <w:szCs w:val="22"/>
-          <w:lang w:val="en-US"/>
-        </w:rPr>
-      </w:pPr>
-      <w:r>
-        <w:rPr>
-          <w:rFonts w:ascii="Courier New" w:hAnsi="Courier New" w:cs="Courier New"/>
-          <w:sz w:val="22"/>
-          <w:szCs w:val="22"/>
-          <w:lang w:val="en-US"/>
-        </w:rPr>
-        <w:t xml:space="preserve">       </w:t>
-      </w:r>
-      <w:proofErr w:type="gramStart"/>
-      <w:r>
-        <w:rPr>
-          <w:rFonts w:ascii="Courier New" w:hAnsi="Courier New" w:cs="Courier New"/>
-          <w:sz w:val="22"/>
-          <w:szCs w:val="22"/>
-          <w:lang w:val="en-US"/>
-        </w:rPr>
-        <w:t>?annotation</w:t>
-      </w:r>
-      <w:proofErr w:type="gramEnd"/>
-      <w:r>
-        <w:rPr>
-          <w:rFonts w:ascii="Courier New" w:hAnsi="Courier New" w:cs="Courier New"/>
-          <w:sz w:val="22"/>
-          <w:szCs w:val="22"/>
-          <w:lang w:val="en-US"/>
-        </w:rPr>
-        <w:t xml:space="preserve"> </w:t>
-      </w:r>
-      <w:proofErr w:type="spellStart"/>
-      <w:r>
-        <w:rPr>
-          <w:rFonts w:ascii="Courier New" w:hAnsi="Courier New" w:cs="Courier New"/>
-          <w:sz w:val="22"/>
-          <w:szCs w:val="22"/>
-          <w:lang w:val="en-US"/>
-        </w:rPr>
-        <w:t>rdfs:comment</w:t>
-      </w:r>
-      <w:proofErr w:type="spellEnd"/>
-      <w:r>
-        <w:rPr>
-          <w:rFonts w:ascii="Courier New" w:hAnsi="Courier New" w:cs="Courier New"/>
-          <w:sz w:val="22"/>
-          <w:szCs w:val="22"/>
-          <w:lang w:val="en-US"/>
-        </w:rPr>
-        <w:t xml:space="preserve"> ?</w:t>
-      </w:r>
-      <w:proofErr w:type="spellStart"/>
-      <w:r>
-        <w:rPr>
-          <w:rFonts w:ascii="Courier New" w:hAnsi="Courier New" w:cs="Courier New"/>
-          <w:sz w:val="22"/>
-          <w:szCs w:val="22"/>
-          <w:lang w:val="en-US"/>
-        </w:rPr>
-        <w:t>annotation_text</w:t>
-      </w:r>
-      <w:proofErr w:type="spellEnd"/>
-      <w:r>
-        <w:rPr>
-          <w:rFonts w:ascii="Courier New" w:hAnsi="Courier New" w:cs="Courier New"/>
-          <w:sz w:val="22"/>
-          <w:szCs w:val="22"/>
-          <w:lang w:val="en-US"/>
-        </w:rPr>
-        <w:t>.</w:t>
-      </w:r>
-    </w:p>
-    <w:p>
-      <w:pPr>
-        <w:ind w:left="720"/>
-        <w:rPr>
-          <w:rFonts w:ascii="Courier New" w:hAnsi="Courier New" w:cs="Courier New"/>
-          <w:sz w:val="22"/>
-          <w:szCs w:val="22"/>
-          <w:lang w:val="en-US"/>
-        </w:rPr>
-      </w:pPr>
-      <w:r>
-        <w:rPr>
-          <w:rFonts w:ascii="Courier New" w:hAnsi="Courier New" w:cs="Courier New"/>
-          <w:sz w:val="22"/>
-          <w:szCs w:val="22"/>
-          <w:lang w:val="en-US"/>
-        </w:rPr>
-        <w:t xml:space="preserve">       </w:t>
-      </w:r>
-      <w:proofErr w:type="gramStart"/>
-      <w:r>
-        <w:rPr>
-          <w:rFonts w:ascii="Courier New" w:hAnsi="Courier New" w:cs="Courier New"/>
-          <w:sz w:val="22"/>
-          <w:szCs w:val="22"/>
-          <w:lang w:val="en-US"/>
-        </w:rPr>
-        <w:t>?annotation</w:t>
-      </w:r>
-      <w:proofErr w:type="gramEnd"/>
-      <w:r>
-        <w:rPr>
-          <w:rFonts w:ascii="Courier New" w:hAnsi="Courier New" w:cs="Courier New"/>
-          <w:sz w:val="22"/>
-          <w:szCs w:val="22"/>
-          <w:lang w:val="en-US"/>
-        </w:rPr>
-        <w:t xml:space="preserve"> a </w:t>
-      </w:r>
-      <w:proofErr w:type="spellStart"/>
-      <w:r>
-        <w:rPr>
-          <w:rFonts w:ascii="Courier New" w:hAnsi="Courier New" w:cs="Courier New"/>
-          <w:sz w:val="22"/>
-          <w:szCs w:val="22"/>
-          <w:lang w:val="en-US"/>
-        </w:rPr>
-        <w:t>up:Disease_Annotation</w:t>
-      </w:r>
-      <w:proofErr w:type="spellEnd"/>
-      <w:r>
-        <w:rPr>
-          <w:rFonts w:ascii="Courier New" w:hAnsi="Courier New" w:cs="Courier New"/>
-          <w:sz w:val="22"/>
-          <w:szCs w:val="22"/>
-          <w:lang w:val="en-US"/>
-        </w:rPr>
-        <w:t>.</w:t>
-      </w:r>
-    </w:p>
-    <w:p>
-      <w:pPr>
-        <w:ind w:left="720"/>
-        <w:rPr>
-          <w:rFonts w:ascii="Courier New" w:hAnsi="Courier New" w:cs="Courier New"/>
-          <w:sz w:val="22"/>
-          <w:szCs w:val="22"/>
-          <w:lang w:val="en-US"/>
-        </w:rPr>
-      </w:pPr>
-      <w:r>
-        <w:rPr>
-          <w:rFonts w:ascii="Courier New" w:hAnsi="Courier New" w:cs="Courier New"/>
-          <w:sz w:val="22"/>
-          <w:szCs w:val="22"/>
-          <w:lang w:val="en-US"/>
-        </w:rPr>
-        <w:t xml:space="preserve">       FILTER CONTAINS </w:t>
-      </w:r>
-      <w:proofErr w:type="gramStart"/>
-      <w:r>
-        <w:rPr>
-          <w:rFonts w:ascii="Courier New" w:hAnsi="Courier New" w:cs="Courier New"/>
-          <w:sz w:val="22"/>
-          <w:szCs w:val="22"/>
-          <w:lang w:val="en-US"/>
-        </w:rPr>
-        <w:t>(?</w:t>
-      </w:r>
-      <w:proofErr w:type="spellStart"/>
-      <w:r>
-        <w:rPr>
-          <w:rFonts w:ascii="Courier New" w:hAnsi="Courier New" w:cs="Courier New"/>
-          <w:sz w:val="22"/>
-          <w:szCs w:val="22"/>
-          <w:lang w:val="en-US"/>
-        </w:rPr>
-        <w:t>annotation</w:t>
-      </w:r>
-      <w:proofErr w:type="gramEnd"/>
-      <w:r>
-        <w:rPr>
-          <w:rFonts w:ascii="Courier New" w:hAnsi="Courier New" w:cs="Courier New"/>
-          <w:sz w:val="22"/>
-          <w:szCs w:val="22"/>
-          <w:lang w:val="en-US"/>
-        </w:rPr>
-        <w:t>_text</w:t>
-      </w:r>
-      <w:proofErr w:type="spellEnd"/>
-      <w:r>
-        <w:rPr>
-          <w:rFonts w:ascii="Courier New" w:hAnsi="Courier New" w:cs="Courier New"/>
-          <w:sz w:val="22"/>
-          <w:szCs w:val="22"/>
-          <w:lang w:val="en-US"/>
-        </w:rPr>
-        <w:t>, "</w:t>
-      </w:r>
-      <w:r>
-        <w:rPr>
-          <w:rFonts w:ascii="Courier New" w:hAnsi="Courier New" w:cs="Courier New"/>
-          <w:b/>
-          <w:sz w:val="22"/>
-          <w:szCs w:val="22"/>
-          <w:lang w:val="en-US"/>
-        </w:rPr>
-        <w:t>glioblastoma</w:t>
-      </w:r>
-      <w:r>
-        <w:rPr>
-          <w:rFonts w:ascii="Courier New" w:hAnsi="Courier New" w:cs="Courier New"/>
-          <w:sz w:val="22"/>
-          <w:szCs w:val="22"/>
-          <w:lang w:val="en-US"/>
-        </w:rPr>
-        <w:t>")</w:t>
-      </w:r>
-    </w:p>
-    <w:p>
-      <w:pPr>
-        <w:ind w:left="720"/>
-        <w:rPr>
-          <w:rFonts w:ascii="Courier New" w:hAnsi="Courier New" w:cs="Courier New"/>
-          <w:sz w:val="22"/>
-          <w:szCs w:val="22"/>
-          <w:lang w:val="en-US"/>
-        </w:rPr>
-      </w:pPr>
-      <w:r>
-        <w:rPr>
-          <w:rFonts w:ascii="Courier New" w:hAnsi="Courier New" w:cs="Courier New"/>
-          <w:sz w:val="22"/>
-          <w:szCs w:val="22"/>
-          <w:lang w:val="en-US"/>
-        </w:rPr>
-        <w:t>}}</w:t>
-      </w:r>
-    </w:p>
-    <w:p>
-      <w:pPr>
-        <w:rPr>
-          <w:rFonts w:ascii="Courier New" w:hAnsi="Courier New" w:cs="Courier New"/>
-          <w:sz w:val="22"/>
-          <w:szCs w:val="22"/>
-          <w:lang w:val="en-US"/>
-        </w:rPr>
-      </w:pPr>
-    </w:p>
-    <w:p>
-      <w:pPr>
-        <w:rPr>
-          <w:rFonts w:ascii="Courier New" w:hAnsi="Courier New" w:cs="Courier New"/>
-          <w:sz w:val="22"/>
-          <w:szCs w:val="22"/>
-          <w:lang w:val="en-US"/>
-        </w:rPr>
-      </w:pPr>
-      <w:r>
-        <w:rPr>
-          <w:rFonts w:ascii="Courier New" w:hAnsi="Courier New" w:cs="Courier New"/>
-          <w:sz w:val="22"/>
-          <w:szCs w:val="22"/>
-          <w:lang w:val="en-US"/>
-        </w:rPr>
-        <w:t xml:space="preserve"> SERVICE &lt;https://sparql.omabrowser.org/sparql</w:t>
-      </w:r>
-      <w:proofErr w:type="gramStart"/>
-      <w:r>
-        <w:rPr>
-          <w:rFonts w:ascii="Courier New" w:hAnsi="Courier New" w:cs="Courier New"/>
-          <w:sz w:val="22"/>
-          <w:szCs w:val="22"/>
-          <w:lang w:val="en-US"/>
-        </w:rPr>
-        <w:t>&gt;  {</w:t>
-      </w:r>
-      <w:proofErr w:type="gramEnd"/>
-    </w:p>
-    <w:p>
-      <w:pPr>
-        <w:rPr>
-          <w:rFonts w:ascii="Courier New" w:hAnsi="Courier New" w:cs="Courier New"/>
-          <w:sz w:val="22"/>
-          <w:szCs w:val="22"/>
-          <w:lang w:val="en-US"/>
-        </w:rPr>
-      </w:pPr>
-      <w:r>
-        <w:rPr>
-          <w:rFonts w:ascii="Courier New" w:hAnsi="Courier New" w:cs="Courier New"/>
-          <w:sz w:val="22"/>
-          <w:szCs w:val="22"/>
-          <w:lang w:val="en-US"/>
-        </w:rPr>
-        <w:t xml:space="preserve">    </w:t>
-      </w:r>
-      <w:proofErr w:type="gramStart"/>
-      <w:r>
-        <w:rPr>
-          <w:rFonts w:ascii="Courier New" w:hAnsi="Courier New" w:cs="Courier New"/>
-          <w:sz w:val="22"/>
-          <w:szCs w:val="22"/>
-          <w:lang w:val="en-US"/>
-        </w:rPr>
-        <w:t>SELECT ?</w:t>
-      </w:r>
-      <w:proofErr w:type="spellStart"/>
-      <w:r>
-        <w:rPr>
-          <w:rFonts w:ascii="Courier New" w:hAnsi="Courier New" w:cs="Courier New"/>
-          <w:sz w:val="22"/>
-          <w:szCs w:val="22"/>
-          <w:lang w:val="en-US"/>
-        </w:rPr>
-        <w:t>orthologous</w:t>
-      </w:r>
-      <w:proofErr w:type="gramEnd"/>
-      <w:r>
-        <w:rPr>
-          <w:rFonts w:ascii="Courier New" w:hAnsi="Courier New" w:cs="Courier New"/>
-          <w:sz w:val="22"/>
-          <w:szCs w:val="22"/>
-          <w:lang w:val="en-US"/>
-        </w:rPr>
-        <w:t>_protein_rat</w:t>
-      </w:r>
-      <w:proofErr w:type="spellEnd"/>
-      <w:r>
-        <w:rPr>
-          <w:rFonts w:ascii="Courier New" w:hAnsi="Courier New" w:cs="Courier New"/>
-          <w:sz w:val="22"/>
-          <w:szCs w:val="22"/>
-          <w:lang w:val="en-US"/>
-        </w:rPr>
-        <w:t xml:space="preserve"> ?protein ?id WHERE {</w:t>
-      </w:r>
-    </w:p>
-    <w:p>
-      <w:pPr>
-        <w:ind w:left="720"/>
-        <w:rPr>
-          <w:rFonts w:ascii="Courier New" w:hAnsi="Courier New" w:cs="Courier New"/>
-          <w:sz w:val="22"/>
-          <w:szCs w:val="22"/>
-          <w:lang w:val="en-US"/>
-        </w:rPr>
-      </w:pPr>
-      <w:r>
-        <w:rPr>
-          <w:rFonts w:ascii="Courier New" w:hAnsi="Courier New" w:cs="Courier New"/>
-          <w:sz w:val="22"/>
-          <w:szCs w:val="22"/>
-          <w:lang w:val="en-US"/>
-        </w:rPr>
-        <w:t xml:space="preserve">       </w:t>
-      </w:r>
-      <w:proofErr w:type="gramStart"/>
-      <w:r>
-        <w:rPr>
-          <w:rFonts w:ascii="Courier New" w:hAnsi="Courier New" w:cs="Courier New"/>
-          <w:sz w:val="22"/>
-          <w:szCs w:val="22"/>
-          <w:lang w:val="en-US"/>
-        </w:rPr>
-        <w:t>?</w:t>
-      </w:r>
-      <w:proofErr w:type="spellStart"/>
-      <w:r>
-        <w:rPr>
-          <w:rFonts w:ascii="Courier New" w:hAnsi="Courier New" w:cs="Courier New"/>
-          <w:sz w:val="22"/>
-          <w:szCs w:val="22"/>
-          <w:lang w:val="en-US"/>
-        </w:rPr>
-        <w:t>protein</w:t>
-      </w:r>
-      <w:proofErr w:type="gramEnd"/>
-      <w:r>
-        <w:rPr>
-          <w:rFonts w:ascii="Courier New" w:hAnsi="Courier New" w:cs="Courier New"/>
-          <w:sz w:val="22"/>
-          <w:szCs w:val="22"/>
-          <w:lang w:val="en-US"/>
-        </w:rPr>
-        <w:t>_OMA</w:t>
-      </w:r>
-      <w:proofErr w:type="spellEnd"/>
-      <w:r>
-        <w:rPr>
-          <w:rFonts w:ascii="Courier New" w:hAnsi="Courier New" w:cs="Courier New"/>
-          <w:sz w:val="22"/>
-          <w:szCs w:val="22"/>
-          <w:lang w:val="en-US"/>
-        </w:rPr>
-        <w:t xml:space="preserve"> a </w:t>
-      </w:r>
-      <w:proofErr w:type="spellStart"/>
-      <w:r>
-        <w:rPr>
-          <w:rFonts w:ascii="Courier New" w:hAnsi="Courier New" w:cs="Courier New"/>
-          <w:sz w:val="22"/>
-          <w:szCs w:val="22"/>
-          <w:lang w:val="en-US"/>
-        </w:rPr>
-        <w:t>orth:Protein</w:t>
-      </w:r>
-      <w:proofErr w:type="spellEnd"/>
-      <w:r>
-        <w:rPr>
-          <w:rFonts w:ascii="Courier New" w:hAnsi="Courier New" w:cs="Courier New"/>
-          <w:sz w:val="22"/>
-          <w:szCs w:val="22"/>
-          <w:lang w:val="en-US"/>
-        </w:rPr>
-        <w:t>.</w:t>
-      </w:r>
-    </w:p>
-    <w:p>
-      <w:pPr>
-        <w:ind w:left="720"/>
-        <w:rPr>
-          <w:rFonts w:ascii="Courier New" w:hAnsi="Courier New" w:cs="Courier New"/>
-          <w:sz w:val="22"/>
-          <w:szCs w:val="22"/>
-          <w:lang w:val="en-US"/>
-        </w:rPr>
-      </w:pPr>
-      <w:r>
-        <w:rPr>
-          <w:rFonts w:ascii="Courier New" w:hAnsi="Courier New" w:cs="Courier New"/>
-          <w:sz w:val="22"/>
-          <w:szCs w:val="22"/>
-          <w:lang w:val="en-US"/>
-        </w:rPr>
-        <w:t xml:space="preserve">       </w:t>
-      </w:r>
-      <w:proofErr w:type="gramStart"/>
-      <w:r>
-        <w:rPr>
-          <w:rFonts w:ascii="Courier New" w:hAnsi="Courier New" w:cs="Courier New"/>
-          <w:sz w:val="22"/>
-          <w:szCs w:val="22"/>
-          <w:lang w:val="en-US"/>
-        </w:rPr>
-        <w:t>?</w:t>
-      </w:r>
-      <w:proofErr w:type="spellStart"/>
-      <w:r>
-        <w:rPr>
-          <w:rFonts w:ascii="Courier New" w:hAnsi="Courier New" w:cs="Courier New"/>
-          <w:sz w:val="22"/>
-          <w:szCs w:val="22"/>
-          <w:lang w:val="en-US"/>
-        </w:rPr>
-        <w:t>orthologous</w:t>
-      </w:r>
-      <w:proofErr w:type="gramEnd"/>
-      <w:r>
-        <w:rPr>
-          <w:rFonts w:ascii="Courier New" w:hAnsi="Courier New" w:cs="Courier New"/>
-          <w:sz w:val="22"/>
-          <w:szCs w:val="22"/>
-          <w:lang w:val="en-US"/>
-        </w:rPr>
-        <w:t>_protein_rat</w:t>
-      </w:r>
-      <w:proofErr w:type="spellEnd"/>
-      <w:r>
-        <w:rPr>
-          <w:rFonts w:ascii="Courier New" w:hAnsi="Courier New" w:cs="Courier New"/>
-          <w:sz w:val="22"/>
-          <w:szCs w:val="22"/>
-          <w:lang w:val="en-US"/>
-        </w:rPr>
-        <w:t xml:space="preserve"> a </w:t>
-      </w:r>
-      <w:proofErr w:type="spellStart"/>
-      <w:r>
-        <w:rPr>
-          <w:rFonts w:ascii="Courier New" w:hAnsi="Courier New" w:cs="Courier New"/>
-          <w:sz w:val="22"/>
-          <w:szCs w:val="22"/>
-          <w:lang w:val="en-US"/>
-        </w:rPr>
-        <w:t>orth:Protein</w:t>
-      </w:r>
-      <w:proofErr w:type="spellEnd"/>
-      <w:r>
-        <w:rPr>
-          <w:rFonts w:ascii="Courier New" w:hAnsi="Courier New" w:cs="Courier New"/>
-          <w:sz w:val="22"/>
-          <w:szCs w:val="22"/>
-          <w:lang w:val="en-US"/>
-        </w:rPr>
-        <w:t>.</w:t>
-      </w:r>
-    </w:p>
-    <w:p>
-      <w:pPr>
-        <w:ind w:left="720"/>
-        <w:rPr>
-          <w:rFonts w:ascii="Courier New" w:hAnsi="Courier New" w:cs="Courier New"/>
-          <w:sz w:val="22"/>
-          <w:szCs w:val="22"/>
-          <w:lang w:val="en-US"/>
-        </w:rPr>
-      </w:pPr>
-      <w:r>
-        <w:rPr>
-          <w:rFonts w:ascii="Courier New" w:hAnsi="Courier New" w:cs="Courier New"/>
-          <w:sz w:val="22"/>
-          <w:szCs w:val="22"/>
-          <w:lang w:val="en-US"/>
-        </w:rPr>
-        <w:t xml:space="preserve">       </w:t>
-      </w:r>
-      <w:proofErr w:type="gramStart"/>
-      <w:r>
-        <w:rPr>
-          <w:rFonts w:ascii="Courier New" w:hAnsi="Courier New" w:cs="Courier New"/>
-          <w:sz w:val="22"/>
-          <w:szCs w:val="22"/>
-          <w:lang w:val="en-US"/>
-        </w:rPr>
-        <w:t>?cluster</w:t>
-      </w:r>
-      <w:proofErr w:type="gramEnd"/>
-      <w:r>
-        <w:rPr>
-          <w:rFonts w:ascii="Courier New" w:hAnsi="Courier New" w:cs="Courier New"/>
-          <w:sz w:val="22"/>
-          <w:szCs w:val="22"/>
-          <w:lang w:val="en-US"/>
-        </w:rPr>
-        <w:t xml:space="preserve"> a </w:t>
-      </w:r>
-      <w:proofErr w:type="spellStart"/>
-      <w:r>
-        <w:rPr>
-          <w:rFonts w:ascii="Courier New" w:hAnsi="Courier New" w:cs="Courier New"/>
-          <w:sz w:val="22"/>
-          <w:szCs w:val="22"/>
-          <w:lang w:val="en-US"/>
-        </w:rPr>
-        <w:t>orth:OrthologsCluster</w:t>
-      </w:r>
-      <w:proofErr w:type="spellEnd"/>
-      <w:r>
-        <w:rPr>
-          <w:rFonts w:ascii="Courier New" w:hAnsi="Courier New" w:cs="Courier New"/>
-          <w:sz w:val="22"/>
-          <w:szCs w:val="22"/>
-          <w:lang w:val="en-US"/>
-        </w:rPr>
-        <w:t>.</w:t>
-      </w:r>
-    </w:p>
-    <w:p>
-      <w:pPr>
-        <w:ind w:left="720"/>
-        <w:rPr>
-          <w:rFonts w:ascii="Courier New" w:hAnsi="Courier New" w:cs="Courier New"/>
-          <w:sz w:val="22"/>
-          <w:szCs w:val="22"/>
-          <w:lang w:val="en-US"/>
-        </w:rPr>
-      </w:pPr>
-      <w:r>
-        <w:rPr>
-          <w:rFonts w:ascii="Courier New" w:hAnsi="Courier New" w:cs="Courier New"/>
-          <w:sz w:val="22"/>
-          <w:szCs w:val="22"/>
-          <w:lang w:val="en-US"/>
-        </w:rPr>
-        <w:t xml:space="preserve">       </w:t>
-      </w:r>
-      <w:proofErr w:type="gramStart"/>
-      <w:r>
-        <w:rPr>
-          <w:rFonts w:ascii="Courier New" w:hAnsi="Courier New" w:cs="Courier New"/>
-          <w:sz w:val="22"/>
-          <w:szCs w:val="22"/>
-          <w:lang w:val="en-US"/>
-        </w:rPr>
-        <w:t>?cluster</w:t>
-      </w:r>
-      <w:proofErr w:type="gramEnd"/>
-      <w:r>
-        <w:rPr>
-          <w:rFonts w:ascii="Courier New" w:hAnsi="Courier New" w:cs="Courier New"/>
-          <w:sz w:val="22"/>
-          <w:szCs w:val="22"/>
-          <w:lang w:val="en-US"/>
-        </w:rPr>
-        <w:t xml:space="preserve"> </w:t>
-      </w:r>
-      <w:proofErr w:type="spellStart"/>
-      <w:r>
-        <w:rPr>
-          <w:rFonts w:ascii="Courier New" w:hAnsi="Courier New" w:cs="Courier New"/>
-          <w:sz w:val="22"/>
-          <w:szCs w:val="22"/>
-          <w:lang w:val="en-US"/>
-        </w:rPr>
-        <w:t>orth:hasHomologousMember</w:t>
-      </w:r>
-      <w:proofErr w:type="spellEnd"/>
-      <w:r>
-        <w:rPr>
-          <w:rFonts w:ascii="Courier New" w:hAnsi="Courier New" w:cs="Courier New"/>
-          <w:sz w:val="22"/>
-          <w:szCs w:val="22"/>
-          <w:lang w:val="en-US"/>
-        </w:rPr>
-        <w:t xml:space="preserve"> ?node1.</w:t>
-      </w:r>
-    </w:p>
-    <w:p>
-      <w:pPr>
-        <w:ind w:left="720"/>
-        <w:rPr>
-          <w:rFonts w:ascii="Courier New" w:hAnsi="Courier New" w:cs="Courier New"/>
-          <w:sz w:val="22"/>
-          <w:szCs w:val="22"/>
-          <w:lang w:val="en-US"/>
-        </w:rPr>
-      </w:pPr>
-      <w:r>
-        <w:rPr>
-          <w:rFonts w:ascii="Courier New" w:hAnsi="Courier New" w:cs="Courier New"/>
-          <w:sz w:val="22"/>
-          <w:szCs w:val="22"/>
-          <w:lang w:val="en-US"/>
-        </w:rPr>
-        <w:t xml:space="preserve">       </w:t>
-      </w:r>
-      <w:proofErr w:type="gramStart"/>
-      <w:r>
-        <w:rPr>
-          <w:rFonts w:ascii="Courier New" w:hAnsi="Courier New" w:cs="Courier New"/>
-          <w:sz w:val="22"/>
-          <w:szCs w:val="22"/>
-          <w:lang w:val="en-US"/>
-        </w:rPr>
-        <w:t>?cluster</w:t>
-      </w:r>
-      <w:proofErr w:type="gramEnd"/>
-      <w:r>
-        <w:rPr>
-          <w:rFonts w:ascii="Courier New" w:hAnsi="Courier New" w:cs="Courier New"/>
-          <w:sz w:val="22"/>
-          <w:szCs w:val="22"/>
-          <w:lang w:val="en-US"/>
-        </w:rPr>
-        <w:t xml:space="preserve"> </w:t>
-      </w:r>
-      <w:proofErr w:type="spellStart"/>
-      <w:r>
-        <w:rPr>
-          <w:rFonts w:ascii="Courier New" w:hAnsi="Courier New" w:cs="Courier New"/>
-          <w:sz w:val="22"/>
-          <w:szCs w:val="22"/>
-          <w:lang w:val="en-US"/>
-        </w:rPr>
-        <w:t>orth:hasHomologousMember</w:t>
-      </w:r>
-      <w:proofErr w:type="spellEnd"/>
-      <w:r>
-        <w:rPr>
-          <w:rFonts w:ascii="Courier New" w:hAnsi="Courier New" w:cs="Courier New"/>
-          <w:sz w:val="22"/>
-          <w:szCs w:val="22"/>
-          <w:lang w:val="en-US"/>
-        </w:rPr>
-        <w:t xml:space="preserve"> ?node2.</w:t>
-      </w:r>
-    </w:p>
-    <w:p>
-      <w:pPr>
-        <w:ind w:left="720"/>
-        <w:rPr>
-          <w:rFonts w:ascii="Courier New" w:hAnsi="Courier New" w:cs="Courier New"/>
-          <w:sz w:val="22"/>
-          <w:szCs w:val="22"/>
-          <w:lang w:val="en-US"/>
-        </w:rPr>
-      </w:pPr>
-      <w:r>
-        <w:rPr>
-          <w:rFonts w:ascii="Courier New" w:hAnsi="Courier New" w:cs="Courier New"/>
-          <w:sz w:val="22"/>
-          <w:szCs w:val="22"/>
-          <w:lang w:val="en-US"/>
-        </w:rPr>
-        <w:t xml:space="preserve">       </w:t>
-      </w:r>
-      <w:proofErr w:type="gramStart"/>
-      <w:r>
-        <w:rPr>
-          <w:rFonts w:ascii="Courier New" w:hAnsi="Courier New" w:cs="Courier New"/>
-          <w:sz w:val="22"/>
-          <w:szCs w:val="22"/>
-          <w:lang w:val="en-US"/>
-        </w:rPr>
-        <w:t>?node</w:t>
-      </w:r>
-      <w:proofErr w:type="gramEnd"/>
-      <w:r>
-        <w:rPr>
-          <w:rFonts w:ascii="Courier New" w:hAnsi="Courier New" w:cs="Courier New"/>
-          <w:sz w:val="22"/>
-          <w:szCs w:val="22"/>
-          <w:lang w:val="en-US"/>
-        </w:rPr>
-        <w:t xml:space="preserve">2 </w:t>
-      </w:r>
-      <w:proofErr w:type="spellStart"/>
-      <w:r>
-        <w:rPr>
-          <w:rFonts w:ascii="Courier New" w:hAnsi="Courier New" w:cs="Courier New"/>
-          <w:sz w:val="22"/>
-          <w:szCs w:val="22"/>
-          <w:lang w:val="en-US"/>
-        </w:rPr>
-        <w:t>orth:hasHomologousMember</w:t>
-      </w:r>
-      <w:proofErr w:type="spellEnd"/>
-      <w:r>
-        <w:rPr>
-          <w:rFonts w:ascii="Courier New" w:hAnsi="Courier New" w:cs="Courier New"/>
-          <w:sz w:val="22"/>
-          <w:szCs w:val="22"/>
-          <w:lang w:val="en-US"/>
-        </w:rPr>
-        <w:t>* ?</w:t>
-      </w:r>
-      <w:proofErr w:type="spellStart"/>
-      <w:r>
-        <w:rPr>
-          <w:rFonts w:ascii="Courier New" w:hAnsi="Courier New" w:cs="Courier New"/>
-          <w:sz w:val="22"/>
-          <w:szCs w:val="22"/>
-          <w:lang w:val="en-US"/>
-        </w:rPr>
-        <w:t>protein_OMA</w:t>
-      </w:r>
-      <w:proofErr w:type="spellEnd"/>
-      <w:r>
-        <w:rPr>
-          <w:rFonts w:ascii="Courier New" w:hAnsi="Courier New" w:cs="Courier New"/>
-          <w:sz w:val="22"/>
-          <w:szCs w:val="22"/>
-          <w:lang w:val="en-US"/>
-        </w:rPr>
-        <w:t>.</w:t>
-      </w:r>
-    </w:p>
-    <w:p>
-      <w:pPr>
-        <w:ind w:left="720"/>
-        <w:rPr>
-          <w:rFonts w:ascii="Courier New" w:hAnsi="Courier New" w:cs="Courier New"/>
-          <w:sz w:val="22"/>
-          <w:szCs w:val="22"/>
-          <w:lang w:val="en-US"/>
-        </w:rPr>
-      </w:pPr>
-      <w:r>
-        <w:rPr>
-          <w:rFonts w:ascii="Courier New" w:hAnsi="Courier New" w:cs="Courier New"/>
-          <w:sz w:val="22"/>
-          <w:szCs w:val="22"/>
-          <w:lang w:val="en-US"/>
-        </w:rPr>
-        <w:t xml:space="preserve">       </w:t>
-      </w:r>
-      <w:proofErr w:type="gramStart"/>
-      <w:r>
-        <w:rPr>
-          <w:rFonts w:ascii="Courier New" w:hAnsi="Courier New" w:cs="Courier New"/>
-          <w:sz w:val="22"/>
-          <w:szCs w:val="22"/>
-          <w:lang w:val="en-US"/>
-        </w:rPr>
-        <w:t>?node</w:t>
-      </w:r>
-      <w:proofErr w:type="gramEnd"/>
-      <w:r>
-        <w:rPr>
-          <w:rFonts w:ascii="Courier New" w:hAnsi="Courier New" w:cs="Courier New"/>
-          <w:sz w:val="22"/>
-          <w:szCs w:val="22"/>
-          <w:lang w:val="en-US"/>
-        </w:rPr>
-        <w:t xml:space="preserve">1 </w:t>
-      </w:r>
-      <w:proofErr w:type="spellStart"/>
-      <w:r>
-        <w:rPr>
-          <w:rFonts w:ascii="Courier New" w:hAnsi="Courier New" w:cs="Courier New"/>
-          <w:sz w:val="22"/>
-          <w:szCs w:val="22"/>
-          <w:lang w:val="en-US"/>
-        </w:rPr>
-        <w:t>orth:hasHomologousMember</w:t>
-      </w:r>
-      <w:proofErr w:type="spellEnd"/>
-      <w:r>
-        <w:rPr>
-          <w:rFonts w:ascii="Courier New" w:hAnsi="Courier New" w:cs="Courier New"/>
-          <w:sz w:val="22"/>
-          <w:szCs w:val="22"/>
-          <w:lang w:val="en-US"/>
-        </w:rPr>
-        <w:t>* ?</w:t>
-      </w:r>
-      <w:proofErr w:type="spellStart"/>
-      <w:r>
-        <w:rPr>
-          <w:rFonts w:ascii="Courier New" w:hAnsi="Courier New" w:cs="Courier New"/>
-          <w:sz w:val="22"/>
-          <w:szCs w:val="22"/>
-          <w:lang w:val="en-US"/>
-        </w:rPr>
-        <w:t>orthologous_protein_rat</w:t>
-      </w:r>
-      <w:proofErr w:type="spellEnd"/>
-      <w:r>
-        <w:rPr>
-          <w:rFonts w:ascii="Courier New" w:hAnsi="Courier New" w:cs="Courier New"/>
-          <w:sz w:val="22"/>
-          <w:szCs w:val="22"/>
-          <w:lang w:val="en-US"/>
-        </w:rPr>
-        <w:t>.</w:t>
-      </w:r>
-    </w:p>
-    <w:p>
-      <w:pPr>
-        <w:ind w:left="720"/>
-        <w:rPr>
-          <w:rFonts w:ascii="Courier New" w:hAnsi="Courier New" w:cs="Courier New"/>
-          <w:sz w:val="22"/>
-          <w:szCs w:val="22"/>
-          <w:lang w:val="en-US"/>
-        </w:rPr>
-      </w:pPr>
-      <w:r>
-        <w:rPr>
-          <w:rFonts w:ascii="Courier New" w:hAnsi="Courier New" w:cs="Courier New"/>
-          <w:sz w:val="22"/>
-          <w:szCs w:val="22"/>
-          <w:lang w:val="en-US"/>
-        </w:rPr>
-        <w:t xml:space="preserve">       </w:t>
-      </w:r>
-      <w:proofErr w:type="gramStart"/>
-      <w:r>
-        <w:rPr>
-          <w:rFonts w:ascii="Courier New" w:hAnsi="Courier New" w:cs="Courier New"/>
-          <w:sz w:val="22"/>
-          <w:szCs w:val="22"/>
-          <w:lang w:val="en-US"/>
-        </w:rPr>
-        <w:t>?</w:t>
-      </w:r>
-      <w:proofErr w:type="spellStart"/>
-      <w:r>
-        <w:rPr>
-          <w:rFonts w:ascii="Courier New" w:hAnsi="Courier New" w:cs="Courier New"/>
-          <w:sz w:val="22"/>
-          <w:szCs w:val="22"/>
-          <w:lang w:val="en-US"/>
-        </w:rPr>
-        <w:t>orthologous</w:t>
-      </w:r>
-      <w:proofErr w:type="gramEnd"/>
-      <w:r>
-        <w:rPr>
-          <w:rFonts w:ascii="Courier New" w:hAnsi="Courier New" w:cs="Courier New"/>
-          <w:sz w:val="22"/>
-          <w:szCs w:val="22"/>
-          <w:lang w:val="en-US"/>
-        </w:rPr>
-        <w:t>_protein_rat</w:t>
-      </w:r>
-      <w:proofErr w:type="spellEnd"/>
-      <w:r>
-        <w:rPr>
-          <w:rFonts w:ascii="Courier New" w:hAnsi="Courier New" w:cs="Courier New"/>
-          <w:sz w:val="22"/>
-          <w:szCs w:val="22"/>
-          <w:lang w:val="en-US"/>
-        </w:rPr>
-        <w:t xml:space="preserve"> </w:t>
-      </w:r>
-      <w:proofErr w:type="spellStart"/>
-      <w:r>
-        <w:rPr>
-          <w:rFonts w:ascii="Courier New" w:hAnsi="Courier New" w:cs="Courier New"/>
-          <w:sz w:val="22"/>
-          <w:szCs w:val="22"/>
-          <w:lang w:val="en-US"/>
-        </w:rPr>
-        <w:t>orth:organism</w:t>
-      </w:r>
-      <w:proofErr w:type="spellEnd"/>
-      <w:r>
-        <w:rPr>
-          <w:rFonts w:ascii="Courier New" w:hAnsi="Courier New" w:cs="Courier New"/>
-          <w:sz w:val="22"/>
-          <w:szCs w:val="22"/>
-          <w:lang w:val="en-US"/>
-        </w:rPr>
-        <w:t>/obo:RO_0002162 taxon:10116.</w:t>
-      </w:r>
-    </w:p>
-    <w:p>
-      <w:pPr>
-        <w:ind w:left="720"/>
-        <w:rPr>
-          <w:rFonts w:ascii="Courier New" w:hAnsi="Courier New" w:cs="Courier New"/>
-          <w:sz w:val="22"/>
-          <w:szCs w:val="22"/>
           <w:lang w:val="de-CH"/>
         </w:rPr>
       </w:pPr>
@@ -1537,169 +1178,9 @@
           <w:rFonts w:ascii="Courier New" w:hAnsi="Courier New" w:cs="Courier New"/>
           <w:sz w:val="22"/>
           <w:szCs w:val="22"/>
-          <w:lang w:val="en-US"/>
-        </w:rPr>
-        <w:t xml:space="preserve">       </w:t>
-      </w:r>
-      <w:proofErr w:type="gramStart"/>
-      <w:r>
-        <w:rPr>
-          <w:rFonts w:ascii="Courier New" w:hAnsi="Courier New" w:cs="Courier New"/>
-          <w:sz w:val="22"/>
-          <w:szCs w:val="22"/>
           <w:lang w:val="de-CH"/>
         </w:rPr>
-        <w:t>?</w:t>
-      </w:r>
-      <w:proofErr w:type="spellStart"/>
-      <w:r>
-        <w:rPr>
-          <w:rFonts w:ascii="Courier New" w:hAnsi="Courier New" w:cs="Courier New"/>
-          <w:sz w:val="22"/>
-          <w:szCs w:val="22"/>
-          <w:lang w:val="de-CH"/>
-        </w:rPr>
-        <w:t>orthologous</w:t>
-      </w:r>
-      <w:proofErr w:type="gramEnd"/>
-      <w:r>
-        <w:rPr>
-          <w:rFonts w:ascii="Courier New" w:hAnsi="Courier New" w:cs="Courier New"/>
-          <w:sz w:val="22"/>
-          <w:szCs w:val="22"/>
-          <w:lang w:val="de-CH"/>
-        </w:rPr>
-        <w:t>_protein_rat</w:t>
-      </w:r>
-      <w:proofErr w:type="spellEnd"/>
-      <w:r>
-        <w:rPr>
-          <w:rFonts w:ascii="Courier New" w:hAnsi="Courier New" w:cs="Courier New"/>
-          <w:sz w:val="22"/>
-          <w:szCs w:val="22"/>
-          <w:lang w:val="de-CH"/>
-        </w:rPr>
-        <w:t xml:space="preserve"> sio:SIO_010079/</w:t>
-      </w:r>
-      <w:proofErr w:type="spellStart"/>
-      <w:r>
-        <w:rPr>
-          <w:rFonts w:ascii="Courier New" w:hAnsi="Courier New" w:cs="Courier New"/>
-          <w:sz w:val="22"/>
-          <w:szCs w:val="22"/>
-          <w:lang w:val="de-CH"/>
-        </w:rPr>
-        <w:t>lscr:xrefEnsemblGene</w:t>
-      </w:r>
-      <w:proofErr w:type="spellEnd"/>
-      <w:r>
-        <w:rPr>
-          <w:rFonts w:ascii="Courier New" w:hAnsi="Courier New" w:cs="Courier New"/>
-          <w:sz w:val="22"/>
-          <w:szCs w:val="22"/>
-          <w:lang w:val="de-CH"/>
-        </w:rPr>
-        <w:t xml:space="preserve">  ?id.</w:t>
-      </w:r>
-    </w:p>
-    <w:p>
-      <w:pPr>
-        <w:ind w:left="720"/>
-        <w:rPr>
-          <w:rFonts w:ascii="Courier New" w:hAnsi="Courier New" w:cs="Courier New"/>
-          <w:sz w:val="22"/>
-          <w:szCs w:val="22"/>
-          <w:lang w:val="de-CH"/>
-        </w:rPr>
-      </w:pPr>
-      <w:r>
-        <w:rPr>
-          <w:rFonts w:ascii="Courier New" w:hAnsi="Courier New" w:cs="Courier New"/>
-          <w:sz w:val="22"/>
-          <w:szCs w:val="22"/>
-          <w:lang w:val="de-CH"/>
-        </w:rPr>
-        <w:t xml:space="preserve">       </w:t>
-      </w:r>
-      <w:proofErr w:type="gramStart"/>
-      <w:r>
-        <w:rPr>
-          <w:rFonts w:ascii="Courier New" w:hAnsi="Courier New" w:cs="Courier New"/>
-          <w:sz w:val="22"/>
-          <w:szCs w:val="22"/>
-          <w:lang w:val="de-CH"/>
-        </w:rPr>
-        <w:t>?</w:t>
-      </w:r>
-      <w:proofErr w:type="spellStart"/>
-      <w:r>
-        <w:rPr>
-          <w:rFonts w:ascii="Courier New" w:hAnsi="Courier New" w:cs="Courier New"/>
-          <w:sz w:val="22"/>
-          <w:szCs w:val="22"/>
-          <w:lang w:val="de-CH"/>
-        </w:rPr>
-        <w:t>protein</w:t>
-      </w:r>
-      <w:proofErr w:type="gramEnd"/>
-      <w:r>
-        <w:rPr>
-          <w:rFonts w:ascii="Courier New" w:hAnsi="Courier New" w:cs="Courier New"/>
-          <w:sz w:val="22"/>
-          <w:szCs w:val="22"/>
-          <w:lang w:val="de-CH"/>
-        </w:rPr>
-        <w:t>_OMA</w:t>
-      </w:r>
-      <w:proofErr w:type="spellEnd"/>
-      <w:r>
-        <w:rPr>
-          <w:rFonts w:ascii="Courier New" w:hAnsi="Courier New" w:cs="Courier New"/>
-          <w:sz w:val="22"/>
-          <w:szCs w:val="22"/>
-          <w:lang w:val="de-CH"/>
-        </w:rPr>
-        <w:t xml:space="preserve"> </w:t>
-      </w:r>
-      <w:proofErr w:type="spellStart"/>
-      <w:r>
-        <w:rPr>
-          <w:rFonts w:ascii="Courier New" w:hAnsi="Courier New" w:cs="Courier New"/>
-          <w:sz w:val="22"/>
-          <w:szCs w:val="22"/>
-          <w:lang w:val="de-CH"/>
-        </w:rPr>
-        <w:t>lscr:xrefUniprot</w:t>
-      </w:r>
-      <w:proofErr w:type="spellEnd"/>
-      <w:r>
-        <w:rPr>
-          <w:rFonts w:ascii="Courier New" w:hAnsi="Courier New" w:cs="Courier New"/>
-          <w:sz w:val="22"/>
-          <w:szCs w:val="22"/>
-          <w:lang w:val="de-CH"/>
-        </w:rPr>
-        <w:t xml:space="preserve"> ?</w:t>
-      </w:r>
-      <w:proofErr w:type="spellStart"/>
-      <w:r>
-        <w:rPr>
-          <w:rFonts w:ascii="Courier New" w:hAnsi="Courier New" w:cs="Courier New"/>
-          <w:sz w:val="22"/>
-          <w:szCs w:val="22"/>
-          <w:lang w:val="de-CH"/>
-        </w:rPr>
-        <w:t>protein</w:t>
-      </w:r>
-      <w:proofErr w:type="spellEnd"/>
-      <w:r>
-        <w:rPr>
-          <w:rFonts w:ascii="Courier New" w:hAnsi="Courier New" w:cs="Courier New"/>
-          <w:sz w:val="22"/>
-          <w:szCs w:val="22"/>
-          <w:lang w:val="de-CH"/>
-        </w:rPr>
-        <w:t>.</w:t>
+        <w:t xml:space="preserve">       ?protein_OMA lscr:xrefUniprot ?protein.</w:t>
       </w:r>
     </w:p>
     <w:p>
@@ -1730,25 +1211,14 @@
         <w:tab/>
         <w:t xml:space="preserve">       </w:t>
       </w:r>
-      <w:proofErr w:type="gramStart"/>
-      <w:r>
-        <w:rPr>
-          <w:rFonts w:ascii="Courier New" w:hAnsi="Courier New" w:cs="Courier New"/>
-          <w:sz w:val="22"/>
-          <w:szCs w:val="22"/>
-          <w:lang w:val="en-US"/>
-        </w:rPr>
-        <w:t>FILTER(</w:t>
-      </w:r>
-      <w:proofErr w:type="gramEnd"/>
-      <w:r>
-        <w:rPr>
-          <w:rFonts w:ascii="Courier New" w:hAnsi="Courier New" w:cs="Courier New"/>
-          <w:sz w:val="22"/>
-          <w:szCs w:val="22"/>
-          <w:lang w:val="en-US"/>
-        </w:rPr>
-        <w:t xml:space="preserve">?node1 != ?node2) </w:t>
+      <w:r>
+        <w:rPr>
+          <w:rFonts w:ascii="Courier New" w:hAnsi="Courier New" w:cs="Courier New"/>
+          <w:sz w:val="22"/>
+          <w:szCs w:val="22"/>
+          <w:lang w:val="en-US"/>
+        </w:rPr>
+        <w:t xml:space="preserve">FILTER(?node1 != ?node2) </w:t>
       </w:r>
     </w:p>
     <w:p>
@@ -1816,67 +1286,7 @@
           <w:szCs w:val="22"/>
           <w:lang w:val="en-US"/>
         </w:rPr>
-        <w:t xml:space="preserve">        </w:t>
-      </w:r>
-      <w:proofErr w:type="gramStart"/>
-      <w:r>
-        <w:rPr>
-          <w:rFonts w:ascii="Courier New" w:hAnsi="Courier New" w:cs="Courier New"/>
-          <w:sz w:val="22"/>
-          <w:szCs w:val="22"/>
-          <w:lang w:val="en-US"/>
-        </w:rPr>
-        <w:t>?gene</w:t>
-      </w:r>
-      <w:proofErr w:type="gramEnd"/>
-      <w:r>
-        <w:rPr>
-          <w:rFonts w:ascii="Courier New" w:hAnsi="Courier New" w:cs="Courier New"/>
-          <w:sz w:val="22"/>
-          <w:szCs w:val="22"/>
-          <w:lang w:val="en-US"/>
-        </w:rPr>
-        <w:t xml:space="preserve"> </w:t>
-      </w:r>
-      <w:proofErr w:type="spellStart"/>
-      <w:r>
-        <w:rPr>
-          <w:rFonts w:ascii="Courier New" w:hAnsi="Courier New" w:cs="Courier New"/>
-          <w:sz w:val="22"/>
-          <w:szCs w:val="22"/>
-          <w:lang w:val="en-US"/>
-        </w:rPr>
-        <w:t>genex:isExpressedIn</w:t>
-      </w:r>
-      <w:proofErr w:type="spellEnd"/>
-      <w:r>
-        <w:rPr>
-          <w:rFonts w:ascii="Courier New" w:hAnsi="Courier New" w:cs="Courier New"/>
-          <w:sz w:val="22"/>
-          <w:szCs w:val="22"/>
-          <w:lang w:val="en-US"/>
-        </w:rPr>
-        <w:t xml:space="preserve"> ?</w:t>
-      </w:r>
-      <w:proofErr w:type="spellStart"/>
-      <w:r>
-        <w:rPr>
-          <w:rFonts w:ascii="Courier New" w:hAnsi="Courier New" w:cs="Courier New"/>
-          <w:sz w:val="22"/>
-          <w:szCs w:val="22"/>
-          <w:lang w:val="en-US"/>
-        </w:rPr>
-        <w:t>anatEntity</w:t>
-      </w:r>
-      <w:proofErr w:type="spellEnd"/>
-      <w:r>
-        <w:rPr>
-          <w:rFonts w:ascii="Courier New" w:hAnsi="Courier New" w:cs="Courier New"/>
-          <w:sz w:val="22"/>
-          <w:szCs w:val="22"/>
-          <w:lang w:val="en-US"/>
-        </w:rPr>
-        <w:t xml:space="preserve"> .</w:t>
+        <w:t xml:space="preserve">        ?gene genex:isExpressedIn ?anatEntity .</w:t>
       </w:r>
     </w:p>
     <w:p>
@@ -1896,58 +1306,7 @@
           <w:szCs w:val="22"/>
           <w:lang w:val="en-US"/>
         </w:rPr>
-        <w:t xml:space="preserve">        </w:t>
-      </w:r>
-      <w:proofErr w:type="gramStart"/>
-      <w:r>
-        <w:rPr>
-          <w:rFonts w:ascii="Courier New" w:hAnsi="Courier New" w:cs="Courier New"/>
-          <w:sz w:val="22"/>
-          <w:szCs w:val="22"/>
-          <w:lang w:val="en-US"/>
-        </w:rPr>
-        <w:t>?</w:t>
-      </w:r>
-      <w:proofErr w:type="spellStart"/>
-      <w:r>
-        <w:rPr>
-          <w:rFonts w:ascii="Courier New" w:hAnsi="Courier New" w:cs="Courier New"/>
-          <w:sz w:val="22"/>
-          <w:szCs w:val="22"/>
-          <w:lang w:val="en-US"/>
-        </w:rPr>
-        <w:t>anatEntity</w:t>
-      </w:r>
-      <w:proofErr w:type="spellEnd"/>
-      <w:proofErr w:type="gramEnd"/>
-      <w:r>
-        <w:rPr>
-          <w:rFonts w:ascii="Courier New" w:hAnsi="Courier New" w:cs="Courier New"/>
-          <w:sz w:val="22"/>
-          <w:szCs w:val="22"/>
-          <w:lang w:val="en-US"/>
-        </w:rPr>
-        <w:t xml:space="preserve"> </w:t>
-      </w:r>
-      <w:proofErr w:type="spellStart"/>
-      <w:r>
-        <w:rPr>
-          <w:rFonts w:ascii="Courier New" w:hAnsi="Courier New" w:cs="Courier New"/>
-          <w:sz w:val="22"/>
-          <w:szCs w:val="22"/>
-          <w:lang w:val="en-US"/>
-        </w:rPr>
-        <w:t>rdfs:label</w:t>
-      </w:r>
-      <w:proofErr w:type="spellEnd"/>
-      <w:r>
-        <w:rPr>
-          <w:rFonts w:ascii="Courier New" w:hAnsi="Courier New" w:cs="Courier New"/>
-          <w:sz w:val="22"/>
-          <w:szCs w:val="22"/>
-          <w:lang w:val="en-US"/>
-        </w:rPr>
-        <w:t xml:space="preserve">     "brain".</w:t>
+        <w:t xml:space="preserve">        ?anatEntity rdfs:label     "brain".</w:t>
       </w:r>
     </w:p>
     <w:p>
@@ -1967,47 +1326,7 @@
           <w:szCs w:val="22"/>
           <w:lang w:val="en-US"/>
         </w:rPr>
-        <w:t xml:space="preserve">        </w:t>
-      </w:r>
-      <w:proofErr w:type="gramStart"/>
-      <w:r>
-        <w:rPr>
-          <w:rFonts w:ascii="Courier New" w:hAnsi="Courier New" w:cs="Courier New"/>
-          <w:sz w:val="22"/>
-          <w:szCs w:val="22"/>
-          <w:lang w:val="en-US"/>
-        </w:rPr>
-        <w:t>?gene</w:t>
-      </w:r>
-      <w:proofErr w:type="gramEnd"/>
-      <w:r>
-        <w:rPr>
-          <w:rFonts w:ascii="Courier New" w:hAnsi="Courier New" w:cs="Courier New"/>
-          <w:sz w:val="22"/>
-          <w:szCs w:val="22"/>
-          <w:lang w:val="en-US"/>
-        </w:rPr>
-        <w:t xml:space="preserve"> </w:t>
-      </w:r>
-      <w:proofErr w:type="spellStart"/>
-      <w:r>
-        <w:rPr>
-          <w:rFonts w:ascii="Courier New" w:hAnsi="Courier New" w:cs="Courier New"/>
-          <w:sz w:val="22"/>
-          <w:szCs w:val="22"/>
-          <w:lang w:val="en-US"/>
-        </w:rPr>
-        <w:t>orth:organism</w:t>
-      </w:r>
-      <w:proofErr w:type="spellEnd"/>
-      <w:r>
-        <w:rPr>
-          <w:rFonts w:ascii="Courier New" w:hAnsi="Courier New" w:cs="Courier New"/>
-          <w:sz w:val="22"/>
-          <w:szCs w:val="22"/>
-          <w:lang w:val="en-US"/>
-        </w:rPr>
-        <w:t xml:space="preserve"> ?org . </w:t>
+        <w:t xml:space="preserve">        ?gene orth:organism ?org . </w:t>
       </w:r>
     </w:p>
     <w:p>
@@ -2027,27 +1346,7 @@
           <w:szCs w:val="22"/>
           <w:lang w:val="en-US"/>
         </w:rPr>
-        <w:t xml:space="preserve">        </w:t>
-      </w:r>
-      <w:proofErr w:type="gramStart"/>
-      <w:r>
-        <w:rPr>
-          <w:rFonts w:ascii="Courier New" w:hAnsi="Courier New" w:cs="Courier New"/>
-          <w:sz w:val="22"/>
-          <w:szCs w:val="22"/>
-          <w:lang w:val="en-US"/>
-        </w:rPr>
-        <w:t>?org</w:t>
-      </w:r>
-      <w:proofErr w:type="gramEnd"/>
-      <w:r>
-        <w:rPr>
-          <w:rFonts w:ascii="Courier New" w:hAnsi="Courier New" w:cs="Courier New"/>
-          <w:sz w:val="22"/>
-          <w:szCs w:val="22"/>
-          <w:lang w:val="en-US"/>
-        </w:rPr>
-        <w:t xml:space="preserve"> obo:RO_0002162 taxon:10116. </w:t>
+        <w:t xml:space="preserve">        ?org obo:RO_0002162 taxon:10116. </w:t>
       </w:r>
     </w:p>
     <w:p>
@@ -2067,47 +1366,7 @@
           <w:szCs w:val="22"/>
           <w:lang w:val="en-US"/>
         </w:rPr>
-        <w:t xml:space="preserve">        </w:t>
-      </w:r>
-      <w:proofErr w:type="gramStart"/>
-      <w:r>
-        <w:rPr>
-          <w:rFonts w:ascii="Courier New" w:hAnsi="Courier New" w:cs="Courier New"/>
-          <w:sz w:val="22"/>
-          <w:szCs w:val="22"/>
-          <w:lang w:val="en-US"/>
-        </w:rPr>
-        <w:t>?gene</w:t>
-      </w:r>
-      <w:proofErr w:type="gramEnd"/>
-      <w:r>
-        <w:rPr>
-          <w:rFonts w:ascii="Courier New" w:hAnsi="Courier New" w:cs="Courier New"/>
-          <w:sz w:val="22"/>
-          <w:szCs w:val="22"/>
-          <w:lang w:val="en-US"/>
-        </w:rPr>
-        <w:t xml:space="preserve"> </w:t>
-      </w:r>
-      <w:proofErr w:type="spellStart"/>
-      <w:r>
-        <w:rPr>
-          <w:rFonts w:ascii="Courier New" w:hAnsi="Courier New" w:cs="Courier New"/>
-          <w:sz w:val="22"/>
-          <w:szCs w:val="22"/>
-          <w:lang w:val="en-US"/>
-        </w:rPr>
-        <w:t>lscr:xrefEnsemblGene</w:t>
-      </w:r>
-      <w:proofErr w:type="spellEnd"/>
-      <w:r>
-        <w:rPr>
-          <w:rFonts w:ascii="Courier New" w:hAnsi="Courier New" w:cs="Courier New"/>
-          <w:sz w:val="22"/>
-          <w:szCs w:val="22"/>
-          <w:lang w:val="en-US"/>
-        </w:rPr>
-        <w:t xml:space="preserve">  ?id. </w:t>
+        <w:t xml:space="preserve">        ?gene lscr:xrefEnsemblGene  ?id. </w:t>
       </w:r>
     </w:p>
     <w:p>
@@ -2147,7 +1406,6 @@
         <w:rPr>
           <w:lang w:val="en-US"/>
         </w:rPr>
-        <w:lastRenderedPageBreak/>
         <w:t>RESULTS</w:t>
       </w:r>
     </w:p>
@@ -2212,21 +1470,7 @@
         <w:rPr>
           <w:lang w:val="en-US"/>
         </w:rPr>
-        <w:t xml:space="preserve">”, shows </w:t>
-      </w:r>
-      <w:proofErr w:type="spellStart"/>
-      <w:r>
-        <w:rPr>
-          <w:lang w:val="en-US"/>
-        </w:rPr>
-        <w:t>UniProt</w:t>
-      </w:r>
-      <w:proofErr w:type="spellEnd"/>
-      <w:r>
-        <w:rPr>
-          <w:lang w:val="en-US"/>
-        </w:rPr>
-        <w:t xml:space="preserve"> human protein</w:t>
+        <w:t>”, shows UniProt human protein</w:t>
       </w:r>
       <w:r>
         <w:rPr>
@@ -2274,21 +1518,7 @@
         <w:rPr>
           <w:lang w:val="en-US"/>
         </w:rPr>
-        <w:t xml:space="preserve">will redirect to the corresponding </w:t>
-      </w:r>
-      <w:proofErr w:type="spellStart"/>
-      <w:r>
-        <w:rPr>
-          <w:lang w:val="en-US"/>
-        </w:rPr>
-        <w:t>UniProt</w:t>
-      </w:r>
-      <w:proofErr w:type="spellEnd"/>
-      <w:r>
-        <w:rPr>
-          <w:lang w:val="en-US"/>
-        </w:rPr>
-        <w:t xml:space="preserve"> entry online.</w:t>
+        <w:t>will redirect to the corresponding UniProt entry online.</w:t>
       </w:r>
     </w:p>
     <w:p>
@@ -2308,7 +1538,6 @@
         </w:rPr>
         <w:t>The second column, “</w:t>
       </w:r>
-      <w:proofErr w:type="spellStart"/>
       <w:r>
         <w:rPr>
           <w:b/>
@@ -2317,7 +1546,6 @@
         </w:rPr>
         <w:t>orthologous_protein_rat</w:t>
       </w:r>
-      <w:proofErr w:type="spellEnd"/>
       <w:r>
         <w:rPr>
           <w:lang w:val="en-US"/>
@@ -2340,16 +1568,8 @@
         <w:rPr>
           <w:lang w:val="en-US"/>
         </w:rPr>
-        <w:t xml:space="preserve"> according to data from </w:t>
-      </w:r>
-      <w:proofErr w:type="spellStart"/>
-      <w:r>
-        <w:rPr>
-          <w:lang w:val="en-US"/>
-        </w:rPr>
-        <w:t>Bgee</w:t>
-      </w:r>
-      <w:proofErr w:type="spellEnd"/>
+        <w:t xml:space="preserve"> according to data from Bgee</w:t>
+      </w:r>
       <w:r>
         <w:rPr>
           <w:lang w:val="en-US"/>
@@ -2400,21 +1620,7 @@
         <w:rPr>
           <w:lang w:val="en-US"/>
         </w:rPr>
-        <w:t xml:space="preserve">, shows the </w:t>
-      </w:r>
-      <w:proofErr w:type="spellStart"/>
-      <w:r>
-        <w:rPr>
-          <w:lang w:val="en-US"/>
-        </w:rPr>
-        <w:t>Ensembl</w:t>
-      </w:r>
-      <w:proofErr w:type="spellEnd"/>
-      <w:r>
-        <w:rPr>
-          <w:lang w:val="en-US"/>
-        </w:rPr>
-        <w:t xml:space="preserve"> ID of the gene encoded by the rat protein (from column 2)</w:t>
+        <w:t>, shows the Ensembl ID of the gene encoded by the rat protein (from column 2)</w:t>
       </w:r>
       <w:r>
         <w:rPr>
@@ -2451,21 +1657,13 @@
         </w:rPr>
         <w:t xml:space="preserve"> </w:t>
       </w:r>
-      <w:proofErr w:type="spellStart"/>
-      <w:r>
-        <w:rPr>
-          <w:lang w:val="en-US"/>
-        </w:rPr>
-        <w:t>Bgee</w:t>
-      </w:r>
-      <w:proofErr w:type="spellEnd"/>
-      <w:r>
-        <w:rPr>
-          <w:lang w:val="en-US"/>
-        </w:rPr>
-        <w:t xml:space="preserve"> search interface at </w:t>
-      </w:r>
-      <w:hyperlink r:id="rId5" w:history="1">
+      <w:r>
+        <w:rPr>
+          <w:lang w:val="en-US"/>
+        </w:rPr>
+        <w:t xml:space="preserve">Bgee search interface at </w:t>
+      </w:r>
+      <w:hyperlink r:id="rId8" w:history="1">
         <w:r>
           <w:rPr>
             <w:rStyle w:val="Hyperlink"/>
@@ -2570,7 +1768,6 @@
                 <w:lang w:val="en-US"/>
               </w:rPr>
             </w:pPr>
-            <w:proofErr w:type="spellStart"/>
             <w:r>
               <w:rPr>
                 <w:rFonts w:ascii="Times" w:eastAsia="Times New Roman" w:hAnsi="Times" w:cs="Times New Roman"/>
@@ -2580,7 +1777,6 @@
               </w:rPr>
               <w:t>orthologous_protein_rat</w:t>
             </w:r>
-            <w:proofErr w:type="spellEnd"/>
           </w:p>
         </w:tc>
         <w:tc>
@@ -2640,7 +1836,7 @@
                 <w:lang w:val="en-US"/>
               </w:rPr>
             </w:pPr>
-            <w:hyperlink r:id="rId6" w:history="1">
+            <w:hyperlink r:id="rId9" w:history="1">
               <w:r>
                 <w:rPr>
                   <w:rFonts w:ascii="Times" w:eastAsia="Times New Roman" w:hAnsi="Times" w:cs="Times New Roman"/>
@@ -2672,7 +1868,7 @@
                 <w:lang w:val="en-US"/>
               </w:rPr>
             </w:pPr>
-            <w:hyperlink r:id="rId7" w:history="1">
+            <w:hyperlink r:id="rId10" w:history="1">
               <w:r>
                 <w:rPr>
                   <w:rFonts w:ascii="Times" w:eastAsia="Times New Roman" w:hAnsi="Times" w:cs="Times New Roman"/>
@@ -2704,7 +1900,7 @@
                 <w:lang w:val="en-US"/>
               </w:rPr>
             </w:pPr>
-            <w:hyperlink r:id="rId8" w:history="1">
+            <w:hyperlink r:id="rId11" w:history="1">
               <w:r>
                 <w:rPr>
                   <w:rFonts w:ascii="Times" w:eastAsia="Times New Roman" w:hAnsi="Times" w:cs="Times New Roman"/>
@@ -2741,7 +1937,7 @@
                 <w:lang w:val="en-US"/>
               </w:rPr>
             </w:pPr>
-            <w:hyperlink r:id="rId9" w:history="1">
+            <w:hyperlink r:id="rId12" w:history="1">
               <w:r>
                 <w:rPr>
                   <w:rFonts w:ascii="Times" w:eastAsia="Times New Roman" w:hAnsi="Times" w:cs="Times New Roman"/>
@@ -2773,7 +1969,7 @@
                 <w:lang w:val="en-US"/>
               </w:rPr>
             </w:pPr>
-            <w:hyperlink r:id="rId10" w:history="1">
+            <w:hyperlink r:id="rId13" w:history="1">
               <w:r>
                 <w:rPr>
                   <w:rFonts w:ascii="Times" w:eastAsia="Times New Roman" w:hAnsi="Times" w:cs="Times New Roman"/>
@@ -2805,7 +2001,7 @@
                 <w:lang w:val="en-US"/>
               </w:rPr>
             </w:pPr>
-            <w:hyperlink r:id="rId11" w:history="1">
+            <w:hyperlink r:id="rId14" w:history="1">
               <w:r>
                 <w:rPr>
                   <w:rFonts w:ascii="Times" w:eastAsia="Times New Roman" w:hAnsi="Times" w:cs="Times New Roman"/>
@@ -2842,7 +2038,7 @@
                 <w:lang w:val="en-US"/>
               </w:rPr>
             </w:pPr>
-            <w:hyperlink r:id="rId12" w:history="1">
+            <w:hyperlink r:id="rId15" w:history="1">
               <w:r>
                 <w:rPr>
                   <w:rFonts w:ascii="Times" w:eastAsia="Times New Roman" w:hAnsi="Times" w:cs="Times New Roman"/>
@@ -2874,7 +2070,7 @@
                 <w:lang w:val="en-US"/>
               </w:rPr>
             </w:pPr>
-            <w:hyperlink r:id="rId13" w:history="1">
+            <w:hyperlink r:id="rId16" w:history="1">
               <w:r>
                 <w:rPr>
                   <w:rFonts w:ascii="Times" w:eastAsia="Times New Roman" w:hAnsi="Times" w:cs="Times New Roman"/>
@@ -2906,7 +2102,7 @@
                 <w:lang w:val="en-US"/>
               </w:rPr>
             </w:pPr>
-            <w:hyperlink r:id="rId14" w:history="1">
+            <w:hyperlink r:id="rId17" w:history="1">
               <w:r>
                 <w:rPr>
                   <w:rFonts w:ascii="Times" w:eastAsia="Times New Roman" w:hAnsi="Times" w:cs="Times New Roman"/>
@@ -2943,7 +2139,7 @@
                 <w:lang w:val="en-US"/>
               </w:rPr>
             </w:pPr>
-            <w:hyperlink r:id="rId15" w:history="1">
+            <w:hyperlink r:id="rId18" w:history="1">
               <w:r>
                 <w:rPr>
                   <w:rFonts w:ascii="Times" w:eastAsia="Times New Roman" w:hAnsi="Times" w:cs="Times New Roman"/>
@@ -2975,7 +2171,7 @@
                 <w:lang w:val="en-US"/>
               </w:rPr>
             </w:pPr>
-            <w:hyperlink r:id="rId16" w:history="1">
+            <w:hyperlink r:id="rId19" w:history="1">
               <w:r>
                 <w:rPr>
                   <w:rFonts w:ascii="Times" w:eastAsia="Times New Roman" w:hAnsi="Times" w:cs="Times New Roman"/>
@@ -3007,7 +2203,7 @@
                 <w:lang w:val="en-US"/>
               </w:rPr>
             </w:pPr>
-            <w:hyperlink r:id="rId17" w:history="1">
+            <w:hyperlink r:id="rId20" w:history="1">
               <w:r>
                 <w:rPr>
                   <w:rFonts w:ascii="Times" w:eastAsia="Times New Roman" w:hAnsi="Times" w:cs="Times New Roman"/>
@@ -3044,7 +2240,7 @@
                 <w:lang w:val="en-US"/>
               </w:rPr>
             </w:pPr>
-            <w:hyperlink r:id="rId18" w:history="1">
+            <w:hyperlink r:id="rId21" w:history="1">
               <w:r>
                 <w:rPr>
                   <w:rFonts w:ascii="Times" w:eastAsia="Times New Roman" w:hAnsi="Times" w:cs="Times New Roman"/>
@@ -3076,7 +2272,7 @@
                 <w:lang w:val="en-US"/>
               </w:rPr>
             </w:pPr>
-            <w:hyperlink r:id="rId19" w:history="1">
+            <w:hyperlink r:id="rId22" w:history="1">
               <w:r>
                 <w:rPr>
                   <w:rFonts w:ascii="Times" w:eastAsia="Times New Roman" w:hAnsi="Times" w:cs="Times New Roman"/>
@@ -3108,7 +2304,7 @@
                 <w:lang w:val="en-US"/>
               </w:rPr>
             </w:pPr>
-            <w:hyperlink r:id="rId20" w:history="1">
+            <w:hyperlink r:id="rId23" w:history="1">
               <w:r>
                 <w:rPr>
                   <w:rFonts w:ascii="Times" w:eastAsia="Times New Roman" w:hAnsi="Times" w:cs="Times New Roman"/>
@@ -3145,7 +2341,7 @@
                 <w:lang w:val="en-US"/>
               </w:rPr>
             </w:pPr>
-            <w:hyperlink r:id="rId21" w:history="1">
+            <w:hyperlink r:id="rId24" w:history="1">
               <w:r>
                 <w:rPr>
                   <w:rFonts w:ascii="Times" w:eastAsia="Times New Roman" w:hAnsi="Times" w:cs="Times New Roman"/>
@@ -3177,7 +2373,7 @@
                 <w:lang w:val="en-US"/>
               </w:rPr>
             </w:pPr>
-            <w:hyperlink r:id="rId22" w:history="1">
+            <w:hyperlink r:id="rId25" w:history="1">
               <w:r>
                 <w:rPr>
                   <w:rFonts w:ascii="Times" w:eastAsia="Times New Roman" w:hAnsi="Times" w:cs="Times New Roman"/>
@@ -3209,7 +2405,7 @@
                 <w:lang w:val="en-US"/>
               </w:rPr>
             </w:pPr>
-            <w:hyperlink r:id="rId23" w:history="1">
+            <w:hyperlink r:id="rId26" w:history="1">
               <w:r>
                 <w:rPr>
                   <w:rFonts w:ascii="Times" w:eastAsia="Times New Roman" w:hAnsi="Times" w:cs="Times New Roman"/>
@@ -3246,7 +2442,7 @@
                 <w:lang w:val="en-US"/>
               </w:rPr>
             </w:pPr>
-            <w:hyperlink r:id="rId24" w:history="1">
+            <w:hyperlink r:id="rId27" w:history="1">
               <w:r>
                 <w:rPr>
                   <w:rFonts w:ascii="Times" w:eastAsia="Times New Roman" w:hAnsi="Times" w:cs="Times New Roman"/>
@@ -3278,7 +2474,7 @@
                 <w:lang w:val="en-US"/>
               </w:rPr>
             </w:pPr>
-            <w:hyperlink r:id="rId25" w:history="1">
+            <w:hyperlink r:id="rId28" w:history="1">
               <w:r>
                 <w:rPr>
                   <w:rFonts w:ascii="Times" w:eastAsia="Times New Roman" w:hAnsi="Times" w:cs="Times New Roman"/>
@@ -3310,7 +2506,7 @@
                 <w:lang w:val="en-US"/>
               </w:rPr>
             </w:pPr>
-            <w:hyperlink r:id="rId26" w:history="1">
+            <w:hyperlink r:id="rId29" w:history="1">
               <w:r>
                 <w:rPr>
                   <w:rFonts w:ascii="Times" w:eastAsia="Times New Roman" w:hAnsi="Times" w:cs="Times New Roman"/>
@@ -3347,7 +2543,7 @@
                 <w:lang w:val="en-US"/>
               </w:rPr>
             </w:pPr>
-            <w:hyperlink r:id="rId27" w:history="1">
+            <w:hyperlink r:id="rId30" w:history="1">
               <w:r>
                 <w:rPr>
                   <w:rFonts w:ascii="Times" w:eastAsia="Times New Roman" w:hAnsi="Times" w:cs="Times New Roman"/>
@@ -3379,7 +2575,7 @@
                 <w:lang w:val="en-US"/>
               </w:rPr>
             </w:pPr>
-            <w:hyperlink r:id="rId28" w:history="1">
+            <w:hyperlink r:id="rId31" w:history="1">
               <w:r>
                 <w:rPr>
                   <w:rFonts w:ascii="Times" w:eastAsia="Times New Roman" w:hAnsi="Times" w:cs="Times New Roman"/>
@@ -3411,7 +2607,7 @@
                 <w:lang w:val="en-US"/>
               </w:rPr>
             </w:pPr>
-            <w:hyperlink r:id="rId29" w:history="1">
+            <w:hyperlink r:id="rId32" w:history="1">
               <w:r>
                 <w:rPr>
                   <w:rFonts w:ascii="Times" w:eastAsia="Times New Roman" w:hAnsi="Times" w:cs="Times New Roman"/>
@@ -3448,7 +2644,7 @@
                 <w:lang w:val="en-US"/>
               </w:rPr>
             </w:pPr>
-            <w:hyperlink r:id="rId30" w:history="1">
+            <w:hyperlink r:id="rId33" w:history="1">
               <w:r>
                 <w:rPr>
                   <w:rFonts w:ascii="Times" w:eastAsia="Times New Roman" w:hAnsi="Times" w:cs="Times New Roman"/>
@@ -3480,7 +2676,7 @@
                 <w:lang w:val="en-US"/>
               </w:rPr>
             </w:pPr>
-            <w:hyperlink r:id="rId31" w:history="1">
+            <w:hyperlink r:id="rId34" w:history="1">
               <w:r>
                 <w:rPr>
                   <w:rFonts w:ascii="Times" w:eastAsia="Times New Roman" w:hAnsi="Times" w:cs="Times New Roman"/>
@@ -3512,7 +2708,7 @@
                 <w:lang w:val="en-US"/>
               </w:rPr>
             </w:pPr>
-            <w:hyperlink r:id="rId32" w:history="1">
+            <w:hyperlink r:id="rId35" w:history="1">
               <w:r>
                 <w:rPr>
                   <w:rFonts w:ascii="Times" w:eastAsia="Times New Roman" w:hAnsi="Times" w:cs="Times New Roman"/>
@@ -3549,7 +2745,7 @@
                 <w:lang w:val="en-US"/>
               </w:rPr>
             </w:pPr>
-            <w:hyperlink r:id="rId33" w:history="1">
+            <w:hyperlink r:id="rId36" w:history="1">
               <w:r>
                 <w:rPr>
                   <w:rFonts w:ascii="Times" w:eastAsia="Times New Roman" w:hAnsi="Times" w:cs="Times New Roman"/>
@@ -3581,7 +2777,7 @@
                 <w:lang w:val="en-US"/>
               </w:rPr>
             </w:pPr>
-            <w:hyperlink r:id="rId34" w:history="1">
+            <w:hyperlink r:id="rId37" w:history="1">
               <w:r>
                 <w:rPr>
                   <w:rFonts w:ascii="Times" w:eastAsia="Times New Roman" w:hAnsi="Times" w:cs="Times New Roman"/>
@@ -3613,7 +2809,7 @@
                 <w:lang w:val="en-US"/>
               </w:rPr>
             </w:pPr>
-            <w:hyperlink r:id="rId35" w:history="1">
+            <w:hyperlink r:id="rId38" w:history="1">
               <w:r>
                 <w:rPr>
                   <w:rFonts w:ascii="Times" w:eastAsia="Times New Roman" w:hAnsi="Times" w:cs="Times New Roman"/>
@@ -3650,7 +2846,7 @@
                 <w:lang w:val="en-US"/>
               </w:rPr>
             </w:pPr>
-            <w:hyperlink r:id="rId36" w:history="1">
+            <w:hyperlink r:id="rId39" w:history="1">
               <w:r>
                 <w:rPr>
                   <w:rFonts w:ascii="Times" w:eastAsia="Times New Roman" w:hAnsi="Times" w:cs="Times New Roman"/>
@@ -3682,7 +2878,7 @@
                 <w:lang w:val="en-US"/>
               </w:rPr>
             </w:pPr>
-            <w:hyperlink r:id="rId37" w:history="1">
+            <w:hyperlink r:id="rId40" w:history="1">
               <w:r>
                 <w:rPr>
                   <w:rFonts w:ascii="Times" w:eastAsia="Times New Roman" w:hAnsi="Times" w:cs="Times New Roman"/>
@@ -3714,7 +2910,7 @@
                 <w:lang w:val="en-US"/>
               </w:rPr>
             </w:pPr>
-            <w:hyperlink r:id="rId38" w:history="1">
+            <w:hyperlink r:id="rId41" w:history="1">
               <w:r>
                 <w:rPr>
                   <w:rFonts w:ascii="Times" w:eastAsia="Times New Roman" w:hAnsi="Times" w:cs="Times New Roman"/>
@@ -3751,7 +2947,7 @@
                 <w:lang w:val="en-US"/>
               </w:rPr>
             </w:pPr>
-            <w:hyperlink r:id="rId39" w:history="1">
+            <w:hyperlink r:id="rId42" w:history="1">
               <w:r>
                 <w:rPr>
                   <w:rFonts w:ascii="Times" w:eastAsia="Times New Roman" w:hAnsi="Times" w:cs="Times New Roman"/>
@@ -3783,7 +2979,7 @@
                 <w:lang w:val="en-US"/>
               </w:rPr>
             </w:pPr>
-            <w:hyperlink r:id="rId40" w:history="1">
+            <w:hyperlink r:id="rId43" w:history="1">
               <w:r>
                 <w:rPr>
                   <w:rFonts w:ascii="Times" w:eastAsia="Times New Roman" w:hAnsi="Times" w:cs="Times New Roman"/>
@@ -3815,7 +3011,7 @@
                 <w:lang w:val="en-US"/>
               </w:rPr>
             </w:pPr>
-            <w:hyperlink r:id="rId41" w:history="1">
+            <w:hyperlink r:id="rId44" w:history="1">
               <w:r>
                 <w:rPr>
                   <w:rFonts w:ascii="Times" w:eastAsia="Times New Roman" w:hAnsi="Times" w:cs="Times New Roman"/>
@@ -3852,7 +3048,7 @@
                 <w:lang w:val="en-US"/>
               </w:rPr>
             </w:pPr>
-            <w:hyperlink r:id="rId42" w:history="1">
+            <w:hyperlink r:id="rId45" w:history="1">
               <w:r>
                 <w:rPr>
                   <w:rFonts w:ascii="Times" w:eastAsia="Times New Roman" w:hAnsi="Times" w:cs="Times New Roman"/>
@@ -3884,7 +3080,7 @@
                 <w:lang w:val="en-US"/>
               </w:rPr>
             </w:pPr>
-            <w:hyperlink r:id="rId43" w:history="1">
+            <w:hyperlink r:id="rId46" w:history="1">
               <w:r>
                 <w:rPr>
                   <w:rFonts w:ascii="Times" w:eastAsia="Times New Roman" w:hAnsi="Times" w:cs="Times New Roman"/>
@@ -3916,7 +3112,7 @@
                 <w:lang w:val="en-US"/>
               </w:rPr>
             </w:pPr>
-            <w:hyperlink r:id="rId44" w:history="1">
+            <w:hyperlink r:id="rId47" w:history="1">
               <w:r>
                 <w:rPr>
                   <w:rFonts w:ascii="Times" w:eastAsia="Times New Roman" w:hAnsi="Times" w:cs="Times New Roman"/>
@@ -3953,7 +3149,7 @@
                 <w:lang w:val="en-US"/>
               </w:rPr>
             </w:pPr>
-            <w:hyperlink r:id="rId45" w:history="1">
+            <w:hyperlink r:id="rId48" w:history="1">
               <w:r>
                 <w:rPr>
                   <w:rFonts w:ascii="Times" w:eastAsia="Times New Roman" w:hAnsi="Times" w:cs="Times New Roman"/>
@@ -3985,7 +3181,7 @@
                 <w:lang w:val="en-US"/>
               </w:rPr>
             </w:pPr>
-            <w:hyperlink r:id="rId46" w:history="1">
+            <w:hyperlink r:id="rId49" w:history="1">
               <w:r>
                 <w:rPr>
                   <w:rFonts w:ascii="Times" w:eastAsia="Times New Roman" w:hAnsi="Times" w:cs="Times New Roman"/>
@@ -4017,7 +3213,7 @@
                 <w:lang w:val="en-US"/>
               </w:rPr>
             </w:pPr>
-            <w:hyperlink r:id="rId47" w:history="1">
+            <w:hyperlink r:id="rId50" w:history="1">
               <w:r>
                 <w:rPr>
                   <w:rFonts w:ascii="Times" w:eastAsia="Times New Roman" w:hAnsi="Times" w:cs="Times New Roman"/>
@@ -4054,7 +3250,7 @@
                 <w:lang w:val="en-US"/>
               </w:rPr>
             </w:pPr>
-            <w:hyperlink r:id="rId48" w:history="1">
+            <w:hyperlink r:id="rId51" w:history="1">
               <w:r>
                 <w:rPr>
                   <w:rFonts w:ascii="Times" w:eastAsia="Times New Roman" w:hAnsi="Times" w:cs="Times New Roman"/>
@@ -4086,7 +3282,7 @@
                 <w:lang w:val="en-US"/>
               </w:rPr>
             </w:pPr>
-            <w:hyperlink r:id="rId49" w:history="1">
+            <w:hyperlink r:id="rId52" w:history="1">
               <w:r>
                 <w:rPr>
                   <w:rFonts w:ascii="Times" w:eastAsia="Times New Roman" w:hAnsi="Times" w:cs="Times New Roman"/>
@@ -4118,7 +3314,7 @@
                 <w:lang w:val="en-US"/>
               </w:rPr>
             </w:pPr>
-            <w:hyperlink r:id="rId50" w:history="1">
+            <w:hyperlink r:id="rId53" w:history="1">
               <w:r>
                 <w:rPr>
                   <w:rFonts w:ascii="Times" w:eastAsia="Times New Roman" w:hAnsi="Times" w:cs="Times New Roman"/>
@@ -4183,21 +3379,7 @@
         <w:rPr>
           <w:lang w:val="en-US"/>
         </w:rPr>
-        <w:t xml:space="preserve">illustrates graphically an example of exposing relational data from </w:t>
-      </w:r>
-      <w:proofErr w:type="spellStart"/>
-      <w:r>
-        <w:rPr>
-          <w:lang w:val="en-US"/>
-        </w:rPr>
-        <w:t>Bgee</w:t>
-      </w:r>
-      <w:proofErr w:type="spellEnd"/>
-      <w:r>
-        <w:rPr>
-          <w:lang w:val="en-US"/>
-        </w:rPr>
-        <w:t xml:space="preserve"> (shown in the bottom half of the figure, the </w:t>
+        <w:t xml:space="preserve">illustrates graphically an example of exposing relational data from Bgee (shown in the bottom half of the figure, the </w:t>
       </w:r>
       <w:r>
         <w:rPr>
@@ -4340,35 +3522,7 @@
         <w:rPr>
           <w:lang w:val="en-US"/>
         </w:rPr>
-        <w:t xml:space="preserve">mappings employed with the </w:t>
-      </w:r>
-      <w:proofErr w:type="spellStart"/>
-      <w:r>
-        <w:rPr>
-          <w:lang w:val="en-US"/>
-        </w:rPr>
-        <w:t>Bgee</w:t>
-      </w:r>
-      <w:proofErr w:type="spellEnd"/>
-      <w:r>
-        <w:rPr>
-          <w:lang w:val="en-US"/>
-        </w:rPr>
-        <w:t xml:space="preserve"> relational data is available in our </w:t>
-      </w:r>
-      <w:proofErr w:type="spellStart"/>
-      <w:r>
-        <w:rPr>
-          <w:lang w:val="en-US"/>
-        </w:rPr>
-        <w:t>github</w:t>
-      </w:r>
-      <w:proofErr w:type="spellEnd"/>
-      <w:r>
-        <w:rPr>
-          <w:lang w:val="en-US"/>
-        </w:rPr>
-        <w:t xml:space="preserve"> repository</w:t>
+        <w:t>mappings employed with the Bgee relational data is available in our github repository</w:t>
       </w:r>
       <w:r>
         <w:rPr>
@@ -4376,7 +3530,7 @@
         </w:rPr>
         <w:t xml:space="preserve"> at </w:t>
       </w:r>
-      <w:hyperlink r:id="rId51" w:history="1">
+      <w:hyperlink r:id="rId54" w:history="1">
         <w:r>
           <w:rPr>
             <w:rStyle w:val="Hyperlink"/>
@@ -4415,8 +3569,9 @@
       <w:r>
         <w:rPr>
           <w:noProof/>
-          <w:lang w:val="en-US"/>
-        </w:rPr>
+          <w:lang w:eastAsia="en-GB"/>
+        </w:rPr>
+        <w:lastRenderedPageBreak/>
         <w:drawing>
           <wp:inline distT="0" distB="0" distL="0" distR="0" wp14:anchorId="56519556" wp14:editId="3A58313D">
             <wp:extent cx="5727700" cy="3982085"/>
@@ -4433,7 +3588,7 @@
                     <pic:cNvPicPr/>
                   </pic:nvPicPr>
                   <pic:blipFill>
-                    <a:blip r:embed="rId52">
+                    <a:blip r:embed="rId55">
                       <a:extLst>
                         <a:ext uri="{28A0092B-C50C-407E-A947-70E740481C1C}">
                           <a14:useLocalDpi xmlns:a14="http://schemas.microsoft.com/office/drawing/2010/main" val="0"/>
@@ -4475,15 +3630,13 @@
       </w:pPr>
     </w:p>
     <w:p>
-      <w:bookmarkStart w:id="0" w:name="_GoBack"/>
-      <w:bookmarkEnd w:id="0"/>
       <w:r>
         <w:rPr>
           <w:lang w:val="en-US"/>
         </w:rPr>
         <w:t xml:space="preserve">The complete list of federated queries is available in our template-based search interface at </w:t>
       </w:r>
-      <w:hyperlink r:id="rId53" w:history="1">
+      <w:hyperlink r:id="rId56" w:history="1">
         <w:r>
           <w:rPr>
             <w:rStyle w:val="Hyperlink"/>
@@ -4498,6 +3651,8 @@
         <w:t>.</w:t>
       </w:r>
     </w:p>
+    <w:p/>
+    <w:p/>
     <w:p/>
     <w:sectPr>
       <w:pgSz w:w="11900" w:h="16840"/>
@@ -4510,8 +3665,8 @@
 </file>
 
 <file path=word/numbering.xml><?xml version="1.0" encoding="utf-8"?>
-<w:numbering xmlns:wpc="http://schemas.microsoft.com/office/word/2010/wordprocessingCanvas" xmlns:cx="http://schemas.microsoft.com/office/drawing/2014/chartex" xmlns:cx1="http://schemas.microsoft.com/office/drawing/2015/9/8/chartex" xmlns:cx2="http://schemas.microsoft.com/office/drawing/2015/10/21/chartex" xmlns:cx3="http://schemas.microsoft.com/office/drawing/2016/5/9/chartex" xmlns:cx4="http://schemas.microsoft.com/office/drawing/2016/5/10/chartex" xmlns:cx5="http://schemas.microsoft.com/office/drawing/2016/5/11/chartex" xmlns:cx6="http://schemas.microsoft.com/office/drawing/2016/5/12/chartex" xmlns:cx7="http://schemas.microsoft.com/office/drawing/2016/5/13/chartex" xmlns:cx8="http://schemas.microsoft.com/office/drawing/2016/5/14/chartex" xmlns:mc="http://schemas.openxmlformats.org/markup-compatibility/2006" xmlns:aink="http://schemas.microsoft.com/office/drawing/2016/ink" xmlns:am3d="http://schemas.microsoft.com/office/drawing/2017/model3d" xmlns:o="urn:schemas-microsoft-com:office:office" xmlns:r="http://schemas.openxmlformats.org/officeDocument/2006/relationships" xmlns:m="http://schemas.openxmlformats.org/officeDocument/2006/math" xmlns:v="urn:schemas-microsoft-com:vml" xmlns:wp14="http://schemas.microsoft.com/office/word/2010/wordprocessingDrawing" xmlns:wp="http://schemas.openxmlformats.org/drawingml/2006/wordprocessingDrawing" xmlns:w10="urn:schemas-microsoft-com:office:word" xmlns:w="http://schemas.openxmlformats.org/wordprocessingml/2006/main" xmlns:w14="http://schemas.microsoft.com/office/word/2010/wordml" xmlns:w15="http://schemas.microsoft.com/office/word/2012/wordml" xmlns:w16cid="http://schemas.microsoft.com/office/word/2016/wordml/cid" xmlns:w16se="http://schemas.microsoft.com/office/word/2015/wordml/symex" xmlns:wpg="http://schemas.microsoft.com/office/word/2010/wordprocessingGroup" xmlns:wpi="http://schemas.microsoft.com/office/word/2010/wordprocessingInk" xmlns:wne="http://schemas.microsoft.com/office/word/2006/wordml" xmlns:wps="http://schemas.microsoft.com/office/word/2010/wordprocessingShape" mc:Ignorable="w14 w15 w16se w16cid wp14">
-  <w:abstractNum w:abstractNumId="0" w15:restartNumberingAfterBreak="0">
+<w:numbering xmlns:wpc="http://schemas.microsoft.com/office/word/2010/wordprocessingCanvas" xmlns:mo="http://schemas.microsoft.com/office/mac/office/2008/main" xmlns:mc="http://schemas.openxmlformats.org/markup-compatibility/2006" xmlns:mv="urn:schemas-microsoft-com:mac:vml" xmlns:o="urn:schemas-microsoft-com:office:office" xmlns:r="http://schemas.openxmlformats.org/officeDocument/2006/relationships" xmlns:m="http://schemas.openxmlformats.org/officeDocument/2006/math" xmlns:v="urn:schemas-microsoft-com:vml" xmlns:wp14="http://schemas.microsoft.com/office/word/2010/wordprocessingDrawing" xmlns:wp="http://schemas.openxmlformats.org/drawingml/2006/wordprocessingDrawing" xmlns:w10="urn:schemas-microsoft-com:office:word" xmlns:w="http://schemas.openxmlformats.org/wordprocessingml/2006/main" xmlns:w14="http://schemas.microsoft.com/office/word/2010/wordml" xmlns:w15="http://schemas.microsoft.com/office/word/2012/wordml" xmlns:wpg="http://schemas.microsoft.com/office/word/2010/wordprocessingGroup" xmlns:wpi="http://schemas.microsoft.com/office/word/2010/wordprocessingInk" xmlns:wne="http://schemas.microsoft.com/office/word/2006/wordml" xmlns:wps="http://schemas.microsoft.com/office/word/2010/wordprocessingShape" mc:Ignorable="w14 w15 wp14">
+  <w:abstractNum w:abstractNumId="0">
     <w:nsid w:val="070C7C80"/>
     <w:multiLevelType w:val="hybridMultilevel"/>
     <w:tmpl w:val="C436C4DE"/>
@@ -4600,7 +3755,120 @@
       </w:pPr>
     </w:lvl>
   </w:abstractNum>
-  <w:abstractNum w:abstractNumId="1" w15:restartNumberingAfterBreak="0">
+  <w:abstractNum w:abstractNumId="1">
+    <w:nsid w:val="300447C5"/>
+    <w:multiLevelType w:val="hybridMultilevel"/>
+    <w:tmpl w:val="208CF1C8"/>
+    <w:lvl w:ilvl="0" w:tplc="08090001">
+      <w:start w:val="1"/>
+      <w:numFmt w:val="bullet"/>
+      <w:lvlText w:val=""/>
+      <w:lvlJc w:val="left"/>
+      <w:pPr>
+        <w:ind w:left="720" w:hanging="360"/>
+      </w:pPr>
+      <w:rPr>
+        <w:rFonts w:ascii="Symbol" w:hAnsi="Symbol" w:hint="default"/>
+      </w:rPr>
+    </w:lvl>
+    <w:lvl w:ilvl="1" w:tplc="08090003" w:tentative="1">
+      <w:start w:val="1"/>
+      <w:numFmt w:val="bullet"/>
+      <w:lvlText w:val="o"/>
+      <w:lvlJc w:val="left"/>
+      <w:pPr>
+        <w:ind w:left="1440" w:hanging="360"/>
+      </w:pPr>
+      <w:rPr>
+        <w:rFonts w:ascii="Courier New" w:hAnsi="Courier New" w:cs="Courier New" w:hint="default"/>
+      </w:rPr>
+    </w:lvl>
+    <w:lvl w:ilvl="2" w:tplc="08090005" w:tentative="1">
+      <w:start w:val="1"/>
+      <w:numFmt w:val="bullet"/>
+      <w:lvlText w:val=""/>
+      <w:lvlJc w:val="left"/>
+      <w:pPr>
+        <w:ind w:left="2160" w:hanging="360"/>
+      </w:pPr>
+      <w:rPr>
+        <w:rFonts w:ascii="Wingdings" w:hAnsi="Wingdings" w:hint="default"/>
+      </w:rPr>
+    </w:lvl>
+    <w:lvl w:ilvl="3" w:tplc="08090001" w:tentative="1">
+      <w:start w:val="1"/>
+      <w:numFmt w:val="bullet"/>
+      <w:lvlText w:val=""/>
+      <w:lvlJc w:val="left"/>
+      <w:pPr>
+        <w:ind w:left="2880" w:hanging="360"/>
+      </w:pPr>
+      <w:rPr>
+        <w:rFonts w:ascii="Symbol" w:hAnsi="Symbol" w:hint="default"/>
+      </w:rPr>
+    </w:lvl>
+    <w:lvl w:ilvl="4" w:tplc="08090003" w:tentative="1">
+      <w:start w:val="1"/>
+      <w:numFmt w:val="bullet"/>
+      <w:lvlText w:val="o"/>
+      <w:lvlJc w:val="left"/>
+      <w:pPr>
+        <w:ind w:left="3600" w:hanging="360"/>
+      </w:pPr>
+      <w:rPr>
+        <w:rFonts w:ascii="Courier New" w:hAnsi="Courier New" w:cs="Courier New" w:hint="default"/>
+      </w:rPr>
+    </w:lvl>
+    <w:lvl w:ilvl="5" w:tplc="08090005" w:tentative="1">
+      <w:start w:val="1"/>
+      <w:numFmt w:val="bullet"/>
+      <w:lvlText w:val=""/>
+      <w:lvlJc w:val="left"/>
+      <w:pPr>
+        <w:ind w:left="4320" w:hanging="360"/>
+      </w:pPr>
+      <w:rPr>
+        <w:rFonts w:ascii="Wingdings" w:hAnsi="Wingdings" w:hint="default"/>
+      </w:rPr>
+    </w:lvl>
+    <w:lvl w:ilvl="6" w:tplc="08090001" w:tentative="1">
+      <w:start w:val="1"/>
+      <w:numFmt w:val="bullet"/>
+      <w:lvlText w:val=""/>
+      <w:lvlJc w:val="left"/>
+      <w:pPr>
+        <w:ind w:left="5040" w:hanging="360"/>
+      </w:pPr>
+      <w:rPr>
+        <w:rFonts w:ascii="Symbol" w:hAnsi="Symbol" w:hint="default"/>
+      </w:rPr>
+    </w:lvl>
+    <w:lvl w:ilvl="7" w:tplc="08090003" w:tentative="1">
+      <w:start w:val="1"/>
+      <w:numFmt w:val="bullet"/>
+      <w:lvlText w:val="o"/>
+      <w:lvlJc w:val="left"/>
+      <w:pPr>
+        <w:ind w:left="5760" w:hanging="360"/>
+      </w:pPr>
+      <w:rPr>
+        <w:rFonts w:ascii="Courier New" w:hAnsi="Courier New" w:cs="Courier New" w:hint="default"/>
+      </w:rPr>
+    </w:lvl>
+    <w:lvl w:ilvl="8" w:tplc="08090005" w:tentative="1">
+      <w:start w:val="1"/>
+      <w:numFmt w:val="bullet"/>
+      <w:lvlText w:val=""/>
+      <w:lvlJc w:val="left"/>
+      <w:pPr>
+        <w:ind w:left="6480" w:hanging="360"/>
+      </w:pPr>
+      <w:rPr>
+        <w:rFonts w:ascii="Wingdings" w:hAnsi="Wingdings" w:hint="default"/>
+      </w:rPr>
+    </w:lvl>
+  </w:abstractNum>
+  <w:abstractNum w:abstractNumId="2">
     <w:nsid w:val="7E4F695D"/>
     <w:multiLevelType w:val="hybridMultilevel"/>
     <w:tmpl w:val="EABCB2AA"/>
@@ -4717,13 +3985,16 @@
     <w:abstractNumId w:val="0"/>
   </w:num>
   <w:num w:numId="2">
+    <w:abstractNumId w:val="2"/>
+  </w:num>
+  <w:num w:numId="3">
     <w:abstractNumId w:val="1"/>
   </w:num>
 </w:numbering>
 </file>
 
 <file path=word/styles.xml><?xml version="1.0" encoding="utf-8"?>
-<w:styles xmlns:mc="http://schemas.openxmlformats.org/markup-compatibility/2006" xmlns:r="http://schemas.openxmlformats.org/officeDocument/2006/relationships" xmlns:w="http://schemas.openxmlformats.org/wordprocessingml/2006/main" xmlns:w14="http://schemas.microsoft.com/office/word/2010/wordml" xmlns:w15="http://schemas.microsoft.com/office/word/2012/wordml" xmlns:w16cid="http://schemas.microsoft.com/office/word/2016/wordml/cid" xmlns:w16se="http://schemas.microsoft.com/office/word/2015/wordml/symex" mc:Ignorable="w14 w15 w16se w16cid">
+<w:styles xmlns:mc="http://schemas.openxmlformats.org/markup-compatibility/2006" xmlns:r="http://schemas.openxmlformats.org/officeDocument/2006/relationships" xmlns:w="http://schemas.openxmlformats.org/wordprocessingml/2006/main" xmlns:w14="http://schemas.microsoft.com/office/word/2010/wordml" xmlns:w15="http://schemas.microsoft.com/office/word/2012/wordml" mc:Ignorable="w14 w15">
   <w:docDefaults>
     <w:rPrDefault>
       <w:rPr>
@@ -4735,7 +4006,7 @@
     </w:rPrDefault>
     <w:pPrDefault/>
   </w:docDefaults>
-  <w:latentStyles w:defLockedState="0" w:defUIPriority="99" w:defSemiHidden="0" w:defUnhideWhenUsed="0" w:defQFormat="0" w:count="375">
+  <w:latentStyles w:defLockedState="0" w:defUIPriority="99" w:defSemiHidden="0" w:defUnhideWhenUsed="0" w:defQFormat="0" w:count="382">
     <w:lsdException w:name="Normal" w:uiPriority="0" w:qFormat="1"/>
     <w:lsdException w:name="heading 1" w:uiPriority="9" w:qFormat="1"/>
     <w:lsdException w:name="heading 2" w:semiHidden="1" w:uiPriority="9" w:unhideWhenUsed="1" w:qFormat="1"/>
@@ -5139,7 +4410,6 @@
   <w:style w:type="character" w:default="1" w:styleId="DefaultParagraphFont">
     <w:name w:val="Default Paragraph Font"/>
     <w:uiPriority w:val="1"/>
-    <w:semiHidden/>
     <w:unhideWhenUsed/>
   </w:style>
   <w:style w:type="table" w:default="1" w:styleId="TableNormal">
@@ -5198,7 +4468,7 @@
       <w:u w:val="single"/>
     </w:rPr>
   </w:style>
-  <w:style w:type="character" w:styleId="UnresolvedMention">
+  <w:style w:type="character" w:customStyle="1" w:styleId="UnresolvedMention">
     <w:name w:val="Unresolved Mention"/>
     <w:basedOn w:val="DefaultParagraphFont"/>
     <w:uiPriority w:val="99"/>

</xml_diff>

<commit_message>
minor changes to Supplementary Material
</commit_message>
<xml_diff>
--- a/Supplementary/Supplementary Material.docx
+++ b/Supplementary/Supplementary Material.docx
@@ -1,6 +1,6 @@
 
 <file path=word/document.xml><?xml version="1.0" encoding="utf-8"?>
-<w:document xmlns:wpc="http://schemas.microsoft.com/office/word/2010/wordprocessingCanvas" xmlns:mo="http://schemas.microsoft.com/office/mac/office/2008/main" xmlns:mc="http://schemas.openxmlformats.org/markup-compatibility/2006" xmlns:mv="urn:schemas-microsoft-com:mac:vml" xmlns:o="urn:schemas-microsoft-com:office:office" xmlns:r="http://schemas.openxmlformats.org/officeDocument/2006/relationships" xmlns:m="http://schemas.openxmlformats.org/officeDocument/2006/math" xmlns:v="urn:schemas-microsoft-com:vml" xmlns:wp14="http://schemas.microsoft.com/office/word/2010/wordprocessingDrawing" xmlns:wp="http://schemas.openxmlformats.org/drawingml/2006/wordprocessingDrawing" xmlns:w10="urn:schemas-microsoft-com:office:word" xmlns:w="http://schemas.openxmlformats.org/wordprocessingml/2006/main" xmlns:w14="http://schemas.microsoft.com/office/word/2010/wordml" xmlns:w15="http://schemas.microsoft.com/office/word/2012/wordml" xmlns:wpg="http://schemas.microsoft.com/office/word/2010/wordprocessingGroup" xmlns:wpi="http://schemas.microsoft.com/office/word/2010/wordprocessingInk" xmlns:wne="http://schemas.microsoft.com/office/word/2006/wordml" xmlns:wps="http://schemas.microsoft.com/office/word/2010/wordprocessingShape" mc:Ignorable="w14 w15 wp14">
+<w:document xmlns:wpc="http://schemas.microsoft.com/office/word/2010/wordprocessingCanvas" xmlns:cx="http://schemas.microsoft.com/office/drawing/2014/chartex" xmlns:cx1="http://schemas.microsoft.com/office/drawing/2015/9/8/chartex" xmlns:cx2="http://schemas.microsoft.com/office/drawing/2015/10/21/chartex" xmlns:cx3="http://schemas.microsoft.com/office/drawing/2016/5/9/chartex" xmlns:cx4="http://schemas.microsoft.com/office/drawing/2016/5/10/chartex" xmlns:cx5="http://schemas.microsoft.com/office/drawing/2016/5/11/chartex" xmlns:cx6="http://schemas.microsoft.com/office/drawing/2016/5/12/chartex" xmlns:cx7="http://schemas.microsoft.com/office/drawing/2016/5/13/chartex" xmlns:cx8="http://schemas.microsoft.com/office/drawing/2016/5/14/chartex" xmlns:mc="http://schemas.openxmlformats.org/markup-compatibility/2006" xmlns:aink="http://schemas.microsoft.com/office/drawing/2016/ink" xmlns:am3d="http://schemas.microsoft.com/office/drawing/2017/model3d" xmlns:o="urn:schemas-microsoft-com:office:office" xmlns:r="http://schemas.openxmlformats.org/officeDocument/2006/relationships" xmlns:m="http://schemas.openxmlformats.org/officeDocument/2006/math" xmlns:v="urn:schemas-microsoft-com:vml" xmlns:wp14="http://schemas.microsoft.com/office/word/2010/wordprocessingDrawing" xmlns:wp="http://schemas.openxmlformats.org/drawingml/2006/wordprocessingDrawing" xmlns:w10="urn:schemas-microsoft-com:office:word" xmlns:w="http://schemas.openxmlformats.org/wordprocessingml/2006/main" xmlns:w14="http://schemas.microsoft.com/office/word/2010/wordml" xmlns:w15="http://schemas.microsoft.com/office/word/2012/wordml" xmlns:w16cid="http://schemas.microsoft.com/office/word/2016/wordml/cid" xmlns:w16se="http://schemas.microsoft.com/office/word/2015/wordml/symex" xmlns:wpg="http://schemas.microsoft.com/office/word/2010/wordprocessingGroup" xmlns:wpi="http://schemas.microsoft.com/office/word/2010/wordprocessingInk" xmlns:wne="http://schemas.microsoft.com/office/word/2006/wordml" xmlns:wps="http://schemas.microsoft.com/office/word/2010/wordprocessingShape" mc:Ignorable="w14 w15 w16se w16cid wp14">
   <w:body>
     <w:p>
       <w:pPr>
@@ -807,13 +807,13 @@
         <w:rPr>
           <w:lang w:val="en-US"/>
         </w:rPr>
-        <w:t xml:space="preserve">In more detail, </w:t>
-      </w:r>
-      <w:r>
-        <w:rPr>
-          <w:lang w:val="en-US"/>
-        </w:rPr>
-        <w:t xml:space="preserve">the code fragment in Listing 1 </w:t>
+        <w:t>The</w:t>
+      </w:r>
+      <w:r>
+        <w:rPr>
+          <w:lang w:val="en-US"/>
+        </w:rPr>
+        <w:t xml:space="preserve"> code fragment in Listing 1 </w:t>
       </w:r>
       <w:r>
         <w:rPr>
@@ -832,7 +832,21 @@
         <w:rPr>
           <w:lang w:val="en-US"/>
         </w:rPr>
-        <w:t xml:space="preserve"> table in the relational database can be mapped as RDF triples, by instantiating a corresponding </w:t>
+        <w:t xml:space="preserve"> table in the relational database can be mapped as RDF triples, by instantiating </w:t>
+      </w:r>
+      <w:r>
+        <w:rPr>
+          <w:lang w:val="en-US"/>
+        </w:rPr>
+        <w:t>the</w:t>
+      </w:r>
+      <w:bookmarkStart w:id="0" w:name="_GoBack"/>
+      <w:bookmarkEnd w:id="0"/>
+      <w:r>
+        <w:rPr>
+          <w:lang w:val="en-US"/>
+        </w:rPr>
+        <w:t xml:space="preserve"> corresponding </w:t>
       </w:r>
       <w:proofErr w:type="spellStart"/>
       <w:r>
@@ -849,7 +863,6 @@
         <w:t xml:space="preserve"> class, namely the </w:t>
       </w:r>
       <w:proofErr w:type="spellStart"/>
-      <w:proofErr w:type="gramStart"/>
       <w:r>
         <w:rPr>
           <w:i/>
@@ -858,7 +871,6 @@
         <w:t>up:Taxon</w:t>
       </w:r>
       <w:proofErr w:type="spellEnd"/>
-      <w:proofErr w:type="gramEnd"/>
       <w:r>
         <w:rPr>
           <w:lang w:val="en-US"/>
@@ -1065,8 +1077,6 @@
           </wp:inline>
         </w:drawing>
       </w:r>
-      <w:bookmarkStart w:id="0" w:name="_GoBack"/>
-      <w:bookmarkEnd w:id="0"/>
     </w:p>
     <w:p>
       <w:pPr>
@@ -1082,10 +1092,34 @@
           <w:lang w:val="en-US"/>
         </w:rPr>
       </w:pPr>
-      <w:r>
-        <w:rPr>
-          <w:lang w:val="en-US"/>
-        </w:rPr>
+    </w:p>
+    <w:p>
+      <w:pPr>
+        <w:pStyle w:val="Heading2"/>
+        <w:rPr>
+          <w:lang w:val="en-US"/>
+        </w:rPr>
+      </w:pPr>
+    </w:p>
+    <w:p>
+      <w:pPr>
+        <w:rPr>
+          <w:lang w:val="en-US"/>
+        </w:rPr>
+      </w:pPr>
+    </w:p>
+    <w:p>
+      <w:pPr>
+        <w:pStyle w:val="Heading2"/>
+        <w:rPr>
+          <w:lang w:val="en-US"/>
+        </w:rPr>
+      </w:pPr>
+      <w:r>
+        <w:rPr>
+          <w:lang w:val="en-US"/>
+        </w:rPr>
+        <w:lastRenderedPageBreak/>
         <w:t xml:space="preserve">Example SPARQL </w:t>
       </w:r>
       <w:r>
@@ -3260,6 +3294,7 @@
         <w:rPr>
           <w:lang w:val="en-US"/>
         </w:rPr>
+        <w:lastRenderedPageBreak/>
         <w:t>RESULTS</w:t>
       </w:r>
     </w:p>
@@ -3356,14 +3391,7 @@
         <w:rPr>
           <w:lang w:val="en-US"/>
         </w:rPr>
-        <w:t xml:space="preserve"> for which there exists an orthologous protein </w:t>
-      </w:r>
-      <w:r>
-        <w:rPr>
-          <w:lang w:val="en-US"/>
-        </w:rPr>
-        <w:lastRenderedPageBreak/>
-        <w:t>expressed in the rat’s brai</w:t>
+        <w:t xml:space="preserve"> for which there exists an orthologous protein expressed in the rat’s brai</w:t>
       </w:r>
       <w:r>
         <w:rPr>
@@ -5263,6 +5291,7 @@
         <w:rPr>
           <w:lang w:val="en-US"/>
         </w:rPr>
+        <w:lastRenderedPageBreak/>
         <w:t>Example relational-to-RDF mappings</w:t>
       </w:r>
     </w:p>
@@ -5333,14 +5362,7 @@
         <w:rPr>
           <w:lang w:val="en-US"/>
         </w:rPr>
-        <w:t xml:space="preserve"> in a </w:t>
-      </w:r>
-      <w:r>
-        <w:rPr>
-          <w:lang w:val="en-US"/>
-        </w:rPr>
-        <w:lastRenderedPageBreak/>
-        <w:t>virtual RDF graph</w:t>
+        <w:t xml:space="preserve"> in a virtual RDF graph</w:t>
       </w:r>
       <w:r>
         <w:rPr>
@@ -5630,6 +5652,7 @@
         <w:pStyle w:val="Heading2"/>
       </w:pPr>
       <w:r>
+        <w:lastRenderedPageBreak/>
         <w:t xml:space="preserve">Information available in </w:t>
       </w:r>
       <w:proofErr w:type="spellStart"/>
@@ -5772,7 +5795,6 @@
           <w:color w:val="000000"/>
           <w:lang w:val="en-US"/>
         </w:rPr>
-        <w:lastRenderedPageBreak/>
         <w:t xml:space="preserve">an added </w:t>
       </w:r>
       <w:r>
@@ -6453,19 +6475,8 @@
                 <w:shd w:val="clear" w:color="auto" w:fill="FFFFFF"/>
                 <w:lang w:val="en-US"/>
               </w:rPr>
-              <w:t xml:space="preserve">Local </w:t>
+              <w:t>Local synteny</w:t>
             </w:r>
-            <w:proofErr w:type="spellStart"/>
-            <w:r>
-              <w:rPr>
-                <w:rFonts w:ascii="Calibri" w:eastAsia="Times New Roman" w:hAnsi="Calibri" w:cs="Calibri"/>
-                <w:color w:val="2A2A2A"/>
-                <w:shd w:val="clear" w:color="auto" w:fill="FFFFFF"/>
-                <w:lang w:val="en-US"/>
-              </w:rPr>
-              <w:t>synteny</w:t>
-            </w:r>
-            <w:proofErr w:type="spellEnd"/>
           </w:p>
         </w:tc>
         <w:tc>
@@ -8512,8 +8523,8 @@
 </file>
 
 <file path=word/numbering.xml><?xml version="1.0" encoding="utf-8"?>
-<w:numbering xmlns:wpc="http://schemas.microsoft.com/office/word/2010/wordprocessingCanvas" xmlns:mo="http://schemas.microsoft.com/office/mac/office/2008/main" xmlns:mc="http://schemas.openxmlformats.org/markup-compatibility/2006" xmlns:mv="urn:schemas-microsoft-com:mac:vml" xmlns:o="urn:schemas-microsoft-com:office:office" xmlns:r="http://schemas.openxmlformats.org/officeDocument/2006/relationships" xmlns:m="http://schemas.openxmlformats.org/officeDocument/2006/math" xmlns:v="urn:schemas-microsoft-com:vml" xmlns:wp14="http://schemas.microsoft.com/office/word/2010/wordprocessingDrawing" xmlns:wp="http://schemas.openxmlformats.org/drawingml/2006/wordprocessingDrawing" xmlns:w10="urn:schemas-microsoft-com:office:word" xmlns:w="http://schemas.openxmlformats.org/wordprocessingml/2006/main" xmlns:w14="http://schemas.microsoft.com/office/word/2010/wordml" xmlns:w15="http://schemas.microsoft.com/office/word/2012/wordml" xmlns:wpg="http://schemas.microsoft.com/office/word/2010/wordprocessingGroup" xmlns:wpi="http://schemas.microsoft.com/office/word/2010/wordprocessingInk" xmlns:wne="http://schemas.microsoft.com/office/word/2006/wordml" xmlns:wps="http://schemas.microsoft.com/office/word/2010/wordprocessingShape" mc:Ignorable="w14 w15 wp14">
-  <w:abstractNum w:abstractNumId="0">
+<w:numbering xmlns:wpc="http://schemas.microsoft.com/office/word/2010/wordprocessingCanvas" xmlns:cx="http://schemas.microsoft.com/office/drawing/2014/chartex" xmlns:cx1="http://schemas.microsoft.com/office/drawing/2015/9/8/chartex" xmlns:cx2="http://schemas.microsoft.com/office/drawing/2015/10/21/chartex" xmlns:cx3="http://schemas.microsoft.com/office/drawing/2016/5/9/chartex" xmlns:cx4="http://schemas.microsoft.com/office/drawing/2016/5/10/chartex" xmlns:cx5="http://schemas.microsoft.com/office/drawing/2016/5/11/chartex" xmlns:cx6="http://schemas.microsoft.com/office/drawing/2016/5/12/chartex" xmlns:cx7="http://schemas.microsoft.com/office/drawing/2016/5/13/chartex" xmlns:cx8="http://schemas.microsoft.com/office/drawing/2016/5/14/chartex" xmlns:mc="http://schemas.openxmlformats.org/markup-compatibility/2006" xmlns:aink="http://schemas.microsoft.com/office/drawing/2016/ink" xmlns:am3d="http://schemas.microsoft.com/office/drawing/2017/model3d" xmlns:o="urn:schemas-microsoft-com:office:office" xmlns:r="http://schemas.openxmlformats.org/officeDocument/2006/relationships" xmlns:m="http://schemas.openxmlformats.org/officeDocument/2006/math" xmlns:v="urn:schemas-microsoft-com:vml" xmlns:wp14="http://schemas.microsoft.com/office/word/2010/wordprocessingDrawing" xmlns:wp="http://schemas.openxmlformats.org/drawingml/2006/wordprocessingDrawing" xmlns:w10="urn:schemas-microsoft-com:office:word" xmlns:w="http://schemas.openxmlformats.org/wordprocessingml/2006/main" xmlns:w14="http://schemas.microsoft.com/office/word/2010/wordml" xmlns:w15="http://schemas.microsoft.com/office/word/2012/wordml" xmlns:w16cid="http://schemas.microsoft.com/office/word/2016/wordml/cid" xmlns:w16se="http://schemas.microsoft.com/office/word/2015/wordml/symex" xmlns:wpg="http://schemas.microsoft.com/office/word/2010/wordprocessingGroup" xmlns:wpi="http://schemas.microsoft.com/office/word/2010/wordprocessingInk" xmlns:wne="http://schemas.microsoft.com/office/word/2006/wordml" xmlns:wps="http://schemas.microsoft.com/office/word/2010/wordprocessingShape" mc:Ignorable="w14 w15 w16se w16cid wp14">
+  <w:abstractNum w:abstractNumId="0" w15:restartNumberingAfterBreak="0">
     <w:nsid w:val="070C7C80"/>
     <w:multiLevelType w:val="hybridMultilevel"/>
     <w:tmpl w:val="C436C4DE"/>
@@ -8602,7 +8613,7 @@
       </w:pPr>
     </w:lvl>
   </w:abstractNum>
-  <w:abstractNum w:abstractNumId="1">
+  <w:abstractNum w:abstractNumId="1" w15:restartNumberingAfterBreak="0">
     <w:nsid w:val="300447C5"/>
     <w:multiLevelType w:val="hybridMultilevel"/>
     <w:tmpl w:val="208CF1C8"/>
@@ -8715,7 +8726,7 @@
       </w:rPr>
     </w:lvl>
   </w:abstractNum>
-  <w:abstractNum w:abstractNumId="2">
+  <w:abstractNum w:abstractNumId="2" w15:restartNumberingAfterBreak="0">
     <w:nsid w:val="7E4F695D"/>
     <w:multiLevelType w:val="hybridMultilevel"/>
     <w:tmpl w:val="EABCB2AA"/>
@@ -8841,7 +8852,7 @@
 </file>
 
 <file path=word/styles.xml><?xml version="1.0" encoding="utf-8"?>
-<w:styles xmlns:mc="http://schemas.openxmlformats.org/markup-compatibility/2006" xmlns:r="http://schemas.openxmlformats.org/officeDocument/2006/relationships" xmlns:w="http://schemas.openxmlformats.org/wordprocessingml/2006/main" xmlns:w14="http://schemas.microsoft.com/office/word/2010/wordml" xmlns:w15="http://schemas.microsoft.com/office/word/2012/wordml" mc:Ignorable="w14 w15">
+<w:styles xmlns:mc="http://schemas.openxmlformats.org/markup-compatibility/2006" xmlns:r="http://schemas.openxmlformats.org/officeDocument/2006/relationships" xmlns:w="http://schemas.openxmlformats.org/wordprocessingml/2006/main" xmlns:w14="http://schemas.microsoft.com/office/word/2010/wordml" xmlns:w15="http://schemas.microsoft.com/office/word/2012/wordml" xmlns:w16cid="http://schemas.microsoft.com/office/word/2016/wordml/cid" xmlns:w16se="http://schemas.microsoft.com/office/word/2015/wordml/symex" mc:Ignorable="w14 w15 w16se w16cid">
   <w:docDefaults>
     <w:rPrDefault>
       <w:rPr>
@@ -8853,7 +8864,7 @@
     </w:rPrDefault>
     <w:pPrDefault/>
   </w:docDefaults>
-  <w:latentStyles w:defLockedState="0" w:defUIPriority="99" w:defSemiHidden="0" w:defUnhideWhenUsed="0" w:defQFormat="0" w:count="382">
+  <w:latentStyles w:defLockedState="0" w:defUIPriority="99" w:defSemiHidden="0" w:defUnhideWhenUsed="0" w:defQFormat="0" w:count="375">
     <w:lsdException w:name="Normal" w:uiPriority="0" w:qFormat="1"/>
     <w:lsdException w:name="heading 1" w:uiPriority="9" w:qFormat="1"/>
     <w:lsdException w:name="heading 2" w:semiHidden="1" w:uiPriority="9" w:unhideWhenUsed="1" w:qFormat="1"/>
@@ -8959,6 +8970,7 @@
     <w:lsdException w:name="HTML Sample" w:semiHidden="1" w:unhideWhenUsed="1"/>
     <w:lsdException w:name="HTML Typewriter" w:semiHidden="1" w:unhideWhenUsed="1"/>
     <w:lsdException w:name="HTML Variable" w:semiHidden="1" w:unhideWhenUsed="1"/>
+    <w:lsdException w:name="Normal Table" w:semiHidden="1" w:unhideWhenUsed="1"/>
     <w:lsdException w:name="annotation subject" w:semiHidden="1" w:unhideWhenUsed="1"/>
     <w:lsdException w:name="No List" w:semiHidden="1" w:unhideWhenUsed="1"/>
     <w:lsdException w:name="Outline List 1" w:semiHidden="1" w:unhideWhenUsed="1"/>
@@ -9004,9 +9016,11 @@
     <w:lsdException w:name="Table Subtle 1" w:semiHidden="1" w:unhideWhenUsed="1"/>
     <w:lsdException w:name="Table Subtle 2" w:semiHidden="1" w:unhideWhenUsed="1"/>
     <w:lsdException w:name="Table Web 1" w:semiHidden="1" w:unhideWhenUsed="1"/>
+    <w:lsdException w:name="Table Web 2" w:semiHidden="1" w:unhideWhenUsed="1"/>
     <w:lsdException w:name="Table Web 3" w:semiHidden="1" w:unhideWhenUsed="1"/>
     <w:lsdException w:name="Balloon Text" w:semiHidden="1" w:unhideWhenUsed="1"/>
     <w:lsdException w:name="Table Grid" w:uiPriority="39"/>
+    <w:lsdException w:name="Table Theme" w:semiHidden="1" w:unhideWhenUsed="1"/>
     <w:lsdException w:name="Placeholder Text" w:semiHidden="1"/>
     <w:lsdException w:name="No Spacing" w:uiPriority="1" w:qFormat="1"/>
     <w:lsdException w:name="Light Shading" w:uiPriority="60"/>
@@ -9356,8 +9370,8 @@
       <w:u w:val="single"/>
     </w:rPr>
   </w:style>
-  <w:style w:type="character" w:customStyle="1" w:styleId="UnresolvedMention">
-    <w:name w:val="Unresolved Mention"/>
+  <w:style w:type="character" w:customStyle="1" w:styleId="UnresolvedMention2">
+    <w:name w:val="Unresolved Mention2"/>
     <w:basedOn w:val="DefaultParagraphFont"/>
     <w:uiPriority w:val="99"/>
     <w:rsid w:val="00927F0A"/>
@@ -9663,7 +9677,7 @@
 </file>
 
 <file path=customXml/itemProps1.xml><?xml version="1.0" encoding="utf-8"?>
-<ds:datastoreItem xmlns:ds="http://schemas.openxmlformats.org/officeDocument/2006/customXml" ds:itemID="{1D060320-4D36-8748-A374-D6436554E5E3}">
+<ds:datastoreItem xmlns:ds="http://schemas.openxmlformats.org/officeDocument/2006/customXml" ds:itemID="{35DBAD56-011F-3947-9B89-DE18BC56B975}">
   <ds:schemaRefs>
     <ds:schemaRef ds:uri="http://schemas.openxmlformats.org/officeDocument/2006/bibliography"/>
   </ds:schemaRefs>

</xml_diff>